<commit_message>
Result and report Updated
</commit_message>
<xml_diff>
--- a/Report.docx
+++ b/Report.docx
@@ -204,17 +204,34 @@
           <w:szCs w:val="32"/>
           <w:lang w:val="it-IT"/>
         </w:rPr>
-        <w:t>Author: Grottesi Lorenzo</w:t>
-      </w:r>
-      <w:r>
+        <w:t xml:space="preserve">Author: </w:t>
+      </w:r>
+    </w:p>
+    <w:p>
+      <w:pPr>
+        <w:jc w:val="center"/>
         <w:rPr>
           <w:sz w:val="32"/>
           <w:szCs w:val="32"/>
           <w:lang w:val="it-IT"/>
         </w:rPr>
-        <w:t xml:space="preserve"> </w:t>
-      </w:r>
-      <w:proofErr w:type="spellStart"/>
+      </w:pPr>
+      <w:r>
+        <w:rPr>
+          <w:sz w:val="32"/>
+          <w:szCs w:val="32"/>
+          <w:lang w:val="it-IT"/>
+        </w:rPr>
+        <w:t>Grottesi Lorenzo</w:t>
+      </w:r>
+      <w:r>
+        <w:rPr>
+          <w:sz w:val="32"/>
+          <w:szCs w:val="32"/>
+          <w:lang w:val="it-IT"/>
+        </w:rPr>
+        <w:t xml:space="preserve">, </w:t>
+      </w:r>
       <w:r>
         <w:rPr>
           <w:sz w:val="32"/>
@@ -229,16 +246,15 @@
           <w:szCs w:val="32"/>
           <w:lang w:val="it-IT"/>
         </w:rPr>
-        <w:t>stovar</w:t>
-      </w:r>
-      <w:proofErr w:type="spellEnd"/>
+        <w:t>stovar Iman</w:t>
+      </w:r>
       <w:r>
         <w:rPr>
           <w:sz w:val="32"/>
           <w:szCs w:val="32"/>
           <w:lang w:val="it-IT"/>
         </w:rPr>
-        <w:t xml:space="preserve"> Iman</w:t>
+        <w:t xml:space="preserve"> 272561</w:t>
       </w:r>
     </w:p>
     <w:p>
@@ -248,7 +264,15 @@
     </w:p>
     <w:p>
       <w:r>
-        <w:t xml:space="preserve">The first approach to the contest has been the translation of groups 4 and 8 that was had good results in the previous contest. All the store operation has been changed in order to access only the data section. Furthermore, in order to preserve the status a PUSH_ALL() and POP_ALL() functions were written in the </w:t>
+        <w:t>The first approach to the contest has been the translation of groups 4 and 8 that was had good results in the previous contest. All the store operation has been changed to access only the data section. Furthermore, to preserve the status a PUSH_</w:t>
+      </w:r>
+      <w:proofErr w:type="gramStart"/>
+      <w:r>
+        <w:t>ALL(</w:t>
+      </w:r>
+      <w:proofErr w:type="gramEnd"/>
+      <w:r>
+        <w:t xml:space="preserve">) and POP_ALL() functions were written in the </w:t>
       </w:r>
       <w:proofErr w:type="spellStart"/>
       <w:r>
@@ -256,10 +280,46 @@
       </w:r>
       <w:proofErr w:type="spellEnd"/>
       <w:r>
-        <w:t xml:space="preserve"> file. These two function are used to save the content of the registers  in a dedicated part of the data. This section will be unused for rest of the test. </w:t>
-      </w:r>
-      <w:r>
-        <w:t>At the end of each test the content of the register is restored. Figure below shows the memory map.</w:t>
+        <w:t xml:space="preserve"> file. These two function</w:t>
+      </w:r>
+      <w:r>
+        <w:t>s</w:t>
+      </w:r>
+      <w:r>
+        <w:t xml:space="preserve"> are used to </w:t>
+      </w:r>
+      <w:r>
+        <w:t xml:space="preserve">preserve </w:t>
+      </w:r>
+      <w:r>
+        <w:t>the content of the registers in a dedicated part of the data</w:t>
+      </w:r>
+      <w:r>
+        <w:t xml:space="preserve"> by handling a stack pointer</w:t>
+      </w:r>
+      <w:r>
+        <w:t xml:space="preserve">. This section will be unused for </w:t>
+      </w:r>
+      <w:r>
+        <w:t xml:space="preserve">the </w:t>
+      </w:r>
+      <w:r>
+        <w:t xml:space="preserve">rest of the test. </w:t>
+      </w:r>
+      <w:r>
+        <w:t>At the end of each test</w:t>
+      </w:r>
+      <w:r>
+        <w:t>,</w:t>
+      </w:r>
+      <w:r>
+        <w:t xml:space="preserve"> the content of the register is restored. </w:t>
+      </w:r>
+      <w:r>
+        <w:t>The f</w:t>
+      </w:r>
+      <w:r>
+        <w:t>igure below shows the memory map.</w:t>
       </w:r>
     </w:p>
     <w:p>
@@ -272,10 +332,10 @@
           <w:noProof/>
         </w:rPr>
         <w:drawing>
-          <wp:inline distT="0" distB="0" distL="0" distR="0" wp14:anchorId="543A5FC4" wp14:editId="7C058F2E">
+          <wp:inline distT="0" distB="0" distL="0" distR="0" wp14:anchorId="543A5FC4" wp14:editId="7E16BEFE">
             <wp:extent cx="3917019" cy="3970364"/>
             <wp:effectExtent l="0" t="0" r="7620" b="0"/>
-            <wp:docPr id="21" name="Picture 21" descr="Table&#10;&#10;Description automatically generated"/>
+            <wp:docPr id="21" name="Picture 21"/>
             <wp:cNvGraphicFramePr>
               <a:graphicFrameLocks xmlns:a="http://schemas.openxmlformats.org/drawingml/2006/main" noChangeAspect="1"/>
             </wp:cNvGraphicFramePr>
@@ -283,7 +343,7 @@
               <a:graphicData uri="http://schemas.openxmlformats.org/drawingml/2006/picture">
                 <pic:pic xmlns:pic="http://schemas.openxmlformats.org/drawingml/2006/picture">
                   <pic:nvPicPr>
-                    <pic:cNvPr id="21" name="Picture 21" descr="Table&#10;&#10;Description automatically generated"/>
+                    <pic:cNvPr id="21" name="Picture 21"/>
                     <pic:cNvPicPr/>
                   </pic:nvPicPr>
                   <pic:blipFill>
@@ -346,7 +406,53 @@
     </w:p>
     <w:p>
       <w:r>
-        <w:t xml:space="preserve">After first simulation we seen GR8 and GR4 weren’t enough so we add </w:t>
+        <w:t xml:space="preserve">After </w:t>
+      </w:r>
+      <w:r>
+        <w:t xml:space="preserve">the </w:t>
+      </w:r>
+      <w:r>
+        <w:t>first simulation</w:t>
+      </w:r>
+      <w:r>
+        <w:t>,</w:t>
+      </w:r>
+      <w:r>
+        <w:t xml:space="preserve"> we s</w:t>
+      </w:r>
+      <w:r>
+        <w:t>aw</w:t>
+      </w:r>
+      <w:r>
+        <w:t xml:space="preserve"> GR8 and GR4 </w:t>
+      </w:r>
+      <w:proofErr w:type="gramStart"/>
+      <w:r>
+        <w:t>weren’t</w:t>
+      </w:r>
+      <w:proofErr w:type="gramEnd"/>
+      <w:r>
+        <w:t xml:space="preserve"> enough so </w:t>
+      </w:r>
+      <w:r>
+        <w:t xml:space="preserve">after trying the effectiveness of the other group's codes according to not covered faults. Finally, </w:t>
+      </w:r>
+      <w:r>
+        <w:t xml:space="preserve">we </w:t>
+      </w:r>
+      <w:r>
+        <w:t xml:space="preserve">found the very </w:t>
+      </w:r>
+      <w:proofErr w:type="gramStart"/>
+      <w:r>
+        <w:t>good optimized</w:t>
+      </w:r>
+      <w:proofErr w:type="gramEnd"/>
+      <w:r>
+        <w:t xml:space="preserve"> combination of codes included below:</w:t>
+      </w:r>
+      <w:r>
+        <w:t xml:space="preserve"> </w:t>
       </w:r>
     </w:p>
     <w:p>
@@ -356,14 +462,30 @@
           <w:ilvl w:val="0"/>
           <w:numId w:val="12"/>
         </w:numPr>
-      </w:pPr>
-      <w:r>
+        <w:rPr>
+          <w:b/>
+          <w:bCs/>
+        </w:rPr>
+      </w:pPr>
+      <w:r>
+        <w:rPr>
+          <w:b/>
+          <w:bCs/>
+        </w:rPr>
         <w:t>GR20</w:t>
       </w:r>
       <w:r>
+        <w:rPr>
+          <w:b/>
+          <w:bCs/>
+        </w:rPr>
         <w:t>_ALU</w:t>
       </w:r>
       <w:r>
+        <w:rPr>
+          <w:b/>
+          <w:bCs/>
+        </w:rPr>
         <w:t xml:space="preserve">.s </w:t>
       </w:r>
     </w:p>
@@ -374,12 +496,17 @@
           <w:ilvl w:val="0"/>
           <w:numId w:val="12"/>
         </w:numPr>
-      </w:pPr>
-      <w:r>
-        <w:t>G</w:t>
-      </w:r>
-      <w:r>
-        <w:t>R20_INTEGRATION.S</w:t>
+        <w:rPr>
+          <w:b/>
+          <w:bCs/>
+        </w:rPr>
+      </w:pPr>
+      <w:r>
+        <w:rPr>
+          <w:b/>
+          <w:bCs/>
+        </w:rPr>
+        <w:t>GR20_INTEGRATION.S</w:t>
       </w:r>
     </w:p>
     <w:p>
@@ -389,10 +516,27 @@
           <w:ilvl w:val="0"/>
           <w:numId w:val="12"/>
         </w:numPr>
-      </w:pPr>
-      <w:r>
-        <w:t>GR19_test_ls.S</w:t>
-      </w:r>
+        <w:rPr>
+          <w:b/>
+          <w:bCs/>
+        </w:rPr>
+      </w:pPr>
+      <w:r>
+        <w:rPr>
+          <w:b/>
+          <w:bCs/>
+        </w:rPr>
+        <w:t>GR19_test_</w:t>
+      </w:r>
+      <w:proofErr w:type="gramStart"/>
+      <w:r>
+        <w:rPr>
+          <w:b/>
+          <w:bCs/>
+        </w:rPr>
+        <w:t>ls.S</w:t>
+      </w:r>
+      <w:proofErr w:type="gramEnd"/>
     </w:p>
     <w:p>
       <w:pPr>
@@ -401,10 +545,27 @@
           <w:ilvl w:val="0"/>
           <w:numId w:val="12"/>
         </w:numPr>
-      </w:pPr>
-      <w:r>
-        <w:t>GR19_test_if.S</w:t>
-      </w:r>
+        <w:rPr>
+          <w:b/>
+          <w:bCs/>
+        </w:rPr>
+      </w:pPr>
+      <w:r>
+        <w:rPr>
+          <w:b/>
+          <w:bCs/>
+        </w:rPr>
+        <w:t>GR19_test_</w:t>
+      </w:r>
+      <w:proofErr w:type="gramStart"/>
+      <w:r>
+        <w:rPr>
+          <w:b/>
+          <w:bCs/>
+        </w:rPr>
+        <w:t>if.S</w:t>
+      </w:r>
+      <w:proofErr w:type="gramEnd"/>
     </w:p>
     <w:p>
       <w:pPr>
@@ -413,56 +574,3177 @@
           <w:ilvl w:val="0"/>
           <w:numId w:val="12"/>
         </w:numPr>
-      </w:pPr>
-      <w:r>
+        <w:rPr>
+          <w:b/>
+          <w:bCs/>
+        </w:rPr>
+      </w:pPr>
+      <w:r>
+        <w:rPr>
+          <w:b/>
+          <w:bCs/>
+        </w:rPr>
         <w:t>GR14_TEST_CSR.S</w:t>
       </w:r>
     </w:p>
     <w:p>
       <w:r>
-        <w:t>Running a complete simulation for these groups.</w:t>
-      </w:r>
-      <w:r>
-        <w:t xml:space="preserve"> In particular even if CSR unit is not part of the test we decide to add the GR14_TEST_CSR.S to trigger as much instruction as possible in the fetch and decode stage. </w:t>
-      </w:r>
-      <w:r>
-        <w:t xml:space="preserve">Lastly </w:t>
+        <w:t>“</w:t>
+      </w:r>
+      <w:r>
+        <w:t>Running a complete simulation for these groups</w:t>
+      </w:r>
+      <w:r>
+        <w:t>"</w:t>
+      </w:r>
+      <w:r>
+        <w:t>.</w:t>
+      </w:r>
+    </w:p>
+    <w:p>
+      <w:r>
+        <w:lastRenderedPageBreak/>
+        <w:t xml:space="preserve">However, the </w:t>
+      </w:r>
+      <w:r>
+        <w:rPr>
+          <w:b/>
+          <w:bCs/>
+          <w:i/>
+          <w:iCs/>
+        </w:rPr>
+        <w:t>CSR</w:t>
+      </w:r>
+      <w:r>
+        <w:t xml:space="preserve"> unit is not part of the test</w:t>
+      </w:r>
+      <w:r>
+        <w:t xml:space="preserve">, </w:t>
+      </w:r>
+      <w:r>
+        <w:t xml:space="preserve">we decide to </w:t>
+      </w:r>
+      <w:r>
+        <w:t xml:space="preserve">update and </w:t>
+      </w:r>
+      <w:r>
+        <w:t xml:space="preserve">add the </w:t>
+      </w:r>
+      <w:r>
+        <w:rPr>
+          <w:b/>
+          <w:bCs/>
+        </w:rPr>
+        <w:t>GR14_TEST_CSR.S</w:t>
+      </w:r>
+      <w:r>
+        <w:t xml:space="preserve"> to trigger as much instruction as possible in the fetch and decode stage. </w:t>
+      </w:r>
+      <w:r>
+        <w:t>Lastly</w:t>
+      </w:r>
+      <w:r>
+        <w:t>,</w:t>
+      </w:r>
+      <w:r>
+        <w:t xml:space="preserve"> </w:t>
       </w:r>
       <w:r>
         <w:t xml:space="preserve">we add the remaining percentage performing an incremental simulation using the </w:t>
       </w:r>
       <w:proofErr w:type="spellStart"/>
       <w:r>
-        <w:t>simple_hwl.S</w:t>
+        <w:rPr>
+          <w:b/>
+          <w:bCs/>
+        </w:rPr>
+        <w:t>simple_</w:t>
+      </w:r>
+      <w:proofErr w:type="gramStart"/>
+      <w:r>
+        <w:rPr>
+          <w:b/>
+          <w:bCs/>
+        </w:rPr>
+        <w:t>hwl.S</w:t>
       </w:r>
       <w:proofErr w:type="spellEnd"/>
+      <w:proofErr w:type="gramEnd"/>
       <w:r>
         <w:t xml:space="preserve"> and </w:t>
       </w:r>
       <w:proofErr w:type="spellStart"/>
       <w:r>
-        <w:t>my_ls_test</w:t>
-      </w:r>
-      <w:r>
-        <w:t>.S</w:t>
+        <w:rPr>
+          <w:b/>
+          <w:bCs/>
+        </w:rPr>
+        <w:t>my_ls_test.S</w:t>
       </w:r>
       <w:proofErr w:type="spellEnd"/>
       <w:r>
-        <w:t xml:space="preserve"> files, in particular the first is used to improve the </w:t>
-      </w:r>
-      <w:r>
-        <w:lastRenderedPageBreak/>
-        <w:t xml:space="preserve">hardware loop, we noticed that the CSR related to this unit changed with respect the 2017 one. So we changed the CSR from 0x7B- to 0x7C-. Lastly </w:t>
+        <w:t xml:space="preserve"> files</w:t>
+      </w:r>
+      <w:r>
+        <w:t>;</w:t>
+      </w:r>
+      <w:r>
+        <w:t xml:space="preserve"> in particular</w:t>
+      </w:r>
+      <w:r>
+        <w:t>,</w:t>
+      </w:r>
+      <w:r>
+        <w:t xml:space="preserve"> the first is used to improve the hardware loop</w:t>
+      </w:r>
+      <w:r>
+        <w:t xml:space="preserve">. ( </w:t>
+      </w:r>
+      <w:r>
+        <w:t xml:space="preserve">we noticed that the </w:t>
+      </w:r>
+      <w:r>
+        <w:rPr>
+          <w:b/>
+          <w:bCs/>
+        </w:rPr>
+        <w:t>CSR</w:t>
+      </w:r>
+      <w:r>
+        <w:t xml:space="preserve"> related to this unit changed </w:t>
+      </w:r>
+      <w:r>
+        <w:t xml:space="preserve">concerning the </w:t>
+      </w:r>
+      <w:r>
+        <w:t xml:space="preserve">2017 one. </w:t>
+      </w:r>
+      <w:proofErr w:type="gramStart"/>
+      <w:r>
+        <w:t>So</w:t>
+      </w:r>
+      <w:proofErr w:type="gramEnd"/>
+      <w:r>
+        <w:t xml:space="preserve"> we changed the CSR from 0x7B- to 0x7C-</w:t>
+      </w:r>
+      <w:r>
+        <w:t>).</w:t>
+      </w:r>
+      <w:r>
+        <w:t xml:space="preserve"> Lastly </w:t>
       </w:r>
       <w:proofErr w:type="spellStart"/>
       <w:r>
-        <w:t>my_ls_test.S</w:t>
+        <w:rPr>
+          <w:b/>
+          <w:bCs/>
+        </w:rPr>
+        <w:t>my_ls_</w:t>
+      </w:r>
+      <w:proofErr w:type="gramStart"/>
+      <w:r>
+        <w:rPr>
+          <w:b/>
+          <w:bCs/>
+        </w:rPr>
+        <w:t>test.S</w:t>
       </w:r>
       <w:proofErr w:type="spellEnd"/>
-      <w:r>
-        <w:t xml:space="preserve"> is a test written by us to reach the 90% covering the remaining percentage of the Load and Store unit.</w:t>
+      <w:proofErr w:type="gramEnd"/>
+      <w:r>
+        <w:t xml:space="preserve"> is a test written by us to reach 90% covering the remaining percentage of the Load and Store unit.</w:t>
       </w:r>
     </w:p>
+    <w:p>
+      <w:r>
+        <w:t xml:space="preserve">The overall simulation result is reported in </w:t>
+      </w:r>
+      <w:r>
+        <w:t xml:space="preserve">the </w:t>
+      </w:r>
+      <w:r>
+        <w:t xml:space="preserve">figure </w:t>
+      </w:r>
+      <w:proofErr w:type="gramStart"/>
+      <w:r>
+        <w:t xml:space="preserve">below </w:t>
+      </w:r>
+      <w:r>
+        <w:t>:</w:t>
+      </w:r>
+      <w:proofErr w:type="gramEnd"/>
+    </w:p>
+    <w:tbl>
+      <w:tblPr>
+        <w:tblW w:w="10043" w:type="dxa"/>
+        <w:tblLook w:val="04A0" w:firstRow="1" w:lastRow="0" w:firstColumn="1" w:lastColumn="0" w:noHBand="0" w:noVBand="1"/>
+      </w:tblPr>
+      <w:tblGrid>
+        <w:gridCol w:w="7037"/>
+        <w:gridCol w:w="1239"/>
+        <w:gridCol w:w="1767"/>
+      </w:tblGrid>
+      <w:tr>
+        <w:trPr>
+          <w:trHeight w:val="285"/>
+        </w:trPr>
+        <w:tc>
+          <w:tcPr>
+            <w:tcW w:w="7037" w:type="dxa"/>
+            <w:tcBorders>
+              <w:top w:val="single" w:sz="4" w:space="0" w:color="auto"/>
+              <w:left w:val="single" w:sz="4" w:space="0" w:color="auto"/>
+              <w:bottom w:val="single" w:sz="4" w:space="0" w:color="auto"/>
+              <w:right w:val="single" w:sz="4" w:space="0" w:color="auto"/>
+            </w:tcBorders>
+            <w:shd w:val="clear" w:color="auto" w:fill="auto"/>
+            <w:noWrap/>
+            <w:hideMark/>
+          </w:tcPr>
+          <w:p>
+            <w:pPr>
+              <w:spacing w:after="0" w:line="240" w:lineRule="auto"/>
+              <w:rPr>
+                <w:rFonts w:ascii="Arial" w:eastAsia="Times New Roman" w:hAnsi="Arial" w:cs="Arial"/>
+                <w:b/>
+                <w:bCs/>
+                <w:sz w:val="20"/>
+                <w:szCs w:val="20"/>
+              </w:rPr>
+            </w:pPr>
+            <w:r>
+              <w:t xml:space="preserve"> </w:t>
+            </w:r>
+            <w:r>
+              <w:rPr>
+                <w:rFonts w:ascii="Arial" w:eastAsia="Times New Roman" w:hAnsi="Arial" w:cs="Arial"/>
+                <w:b/>
+                <w:bCs/>
+                <w:sz w:val="20"/>
+                <w:szCs w:val="20"/>
+              </w:rPr>
+              <w:t>instance</w:t>
+            </w:r>
+          </w:p>
+        </w:tc>
+        <w:tc>
+          <w:tcPr>
+            <w:tcW w:w="1239" w:type="dxa"/>
+            <w:tcBorders>
+              <w:top w:val="single" w:sz="4" w:space="0" w:color="auto"/>
+              <w:left w:val="nil"/>
+              <w:bottom w:val="single" w:sz="4" w:space="0" w:color="auto"/>
+              <w:right w:val="single" w:sz="4" w:space="0" w:color="auto"/>
+            </w:tcBorders>
+            <w:shd w:val="clear" w:color="auto" w:fill="auto"/>
+            <w:noWrap/>
+            <w:hideMark/>
+          </w:tcPr>
+          <w:p>
+            <w:pPr>
+              <w:spacing w:after="0" w:line="240" w:lineRule="auto"/>
+              <w:jc w:val="center"/>
+              <w:rPr>
+                <w:rFonts w:ascii="Arial" w:eastAsia="Times New Roman" w:hAnsi="Arial" w:cs="Arial"/>
+                <w:b/>
+                <w:bCs/>
+                <w:sz w:val="20"/>
+                <w:szCs w:val="20"/>
+              </w:rPr>
+            </w:pPr>
+            <w:r>
+              <w:rPr>
+                <w:rFonts w:ascii="Arial" w:eastAsia="Times New Roman" w:hAnsi="Arial" w:cs="Arial"/>
+                <w:b/>
+                <w:bCs/>
+                <w:sz w:val="20"/>
+                <w:szCs w:val="20"/>
+              </w:rPr>
+              <w:t>faults</w:t>
+            </w:r>
+          </w:p>
+        </w:tc>
+        <w:tc>
+          <w:tcPr>
+            <w:tcW w:w="1767" w:type="dxa"/>
+            <w:tcBorders>
+              <w:top w:val="single" w:sz="4" w:space="0" w:color="auto"/>
+              <w:left w:val="nil"/>
+              <w:bottom w:val="single" w:sz="4" w:space="0" w:color="auto"/>
+              <w:right w:val="single" w:sz="4" w:space="0" w:color="auto"/>
+            </w:tcBorders>
+            <w:shd w:val="clear" w:color="auto" w:fill="auto"/>
+            <w:noWrap/>
+            <w:hideMark/>
+          </w:tcPr>
+          <w:p>
+            <w:pPr>
+              <w:spacing w:after="0" w:line="240" w:lineRule="auto"/>
+              <w:jc w:val="center"/>
+              <w:rPr>
+                <w:rFonts w:ascii="Arial" w:eastAsia="Times New Roman" w:hAnsi="Arial" w:cs="Arial"/>
+                <w:b/>
+                <w:bCs/>
+                <w:sz w:val="20"/>
+                <w:szCs w:val="20"/>
+              </w:rPr>
+            </w:pPr>
+            <w:r>
+              <w:rPr>
+                <w:rFonts w:ascii="Arial" w:eastAsia="Times New Roman" w:hAnsi="Arial" w:cs="Arial"/>
+                <w:b/>
+                <w:bCs/>
+                <w:sz w:val="20"/>
+                <w:szCs w:val="20"/>
+              </w:rPr>
+              <w:t>cumulative</w:t>
+            </w:r>
+          </w:p>
+        </w:tc>
+      </w:tr>
+      <w:tr>
+        <w:trPr>
+          <w:trHeight w:val="285"/>
+        </w:trPr>
+        <w:tc>
+          <w:tcPr>
+            <w:tcW w:w="7037" w:type="dxa"/>
+            <w:tcBorders>
+              <w:top w:val="nil"/>
+              <w:left w:val="single" w:sz="4" w:space="0" w:color="auto"/>
+              <w:bottom w:val="single" w:sz="4" w:space="0" w:color="auto"/>
+              <w:right w:val="single" w:sz="4" w:space="0" w:color="auto"/>
+            </w:tcBorders>
+            <w:shd w:val="clear" w:color="000000" w:fill="FFFF00"/>
+            <w:noWrap/>
+            <w:hideMark/>
+          </w:tcPr>
+          <w:p>
+            <w:pPr>
+              <w:spacing w:after="0" w:line="240" w:lineRule="auto"/>
+              <w:rPr>
+                <w:rFonts w:ascii="Arial" w:eastAsia="Times New Roman" w:hAnsi="Arial" w:cs="Arial"/>
+                <w:sz w:val="20"/>
+                <w:szCs w:val="20"/>
+              </w:rPr>
+            </w:pPr>
+            <w:r>
+              <w:rPr>
+                <w:rFonts w:ascii="Arial" w:eastAsia="Times New Roman" w:hAnsi="Arial" w:cs="Arial"/>
+                <w:sz w:val="20"/>
+                <w:szCs w:val="20"/>
+              </w:rPr>
+              <w:t>/</w:t>
+            </w:r>
+          </w:p>
+        </w:tc>
+        <w:tc>
+          <w:tcPr>
+            <w:tcW w:w="1239" w:type="dxa"/>
+            <w:tcBorders>
+              <w:top w:val="nil"/>
+              <w:left w:val="nil"/>
+              <w:bottom w:val="single" w:sz="4" w:space="0" w:color="auto"/>
+              <w:right w:val="single" w:sz="4" w:space="0" w:color="auto"/>
+            </w:tcBorders>
+            <w:shd w:val="clear" w:color="000000" w:fill="FABF8F"/>
+            <w:noWrap/>
+            <w:vAlign w:val="center"/>
+            <w:hideMark/>
+          </w:tcPr>
+          <w:p>
+            <w:pPr>
+              <w:spacing w:after="0" w:line="240" w:lineRule="auto"/>
+              <w:jc w:val="center"/>
+              <w:rPr>
+                <w:rFonts w:ascii="Arial" w:eastAsia="Times New Roman" w:hAnsi="Arial" w:cs="Arial"/>
+                <w:sz w:val="20"/>
+                <w:szCs w:val="20"/>
+              </w:rPr>
+            </w:pPr>
+            <w:r>
+              <w:rPr>
+                <w:rFonts w:ascii="Arial" w:eastAsia="Times New Roman" w:hAnsi="Arial" w:cs="Arial"/>
+                <w:sz w:val="20"/>
+                <w:szCs w:val="20"/>
+              </w:rPr>
+              <w:t>162146</w:t>
+            </w:r>
+          </w:p>
+        </w:tc>
+        <w:tc>
+          <w:tcPr>
+            <w:tcW w:w="1767" w:type="dxa"/>
+            <w:tcBorders>
+              <w:top w:val="nil"/>
+              <w:left w:val="nil"/>
+              <w:bottom w:val="single" w:sz="4" w:space="0" w:color="auto"/>
+              <w:right w:val="single" w:sz="4" w:space="0" w:color="auto"/>
+            </w:tcBorders>
+            <w:shd w:val="clear" w:color="000000" w:fill="E26B0A"/>
+            <w:noWrap/>
+            <w:vAlign w:val="center"/>
+            <w:hideMark/>
+          </w:tcPr>
+          <w:p>
+            <w:pPr>
+              <w:spacing w:after="0" w:line="240" w:lineRule="auto"/>
+              <w:jc w:val="center"/>
+              <w:rPr>
+                <w:rFonts w:ascii="Arial" w:eastAsia="Times New Roman" w:hAnsi="Arial" w:cs="Arial"/>
+                <w:sz w:val="20"/>
+                <w:szCs w:val="20"/>
+              </w:rPr>
+            </w:pPr>
+            <w:r>
+              <w:rPr>
+                <w:rFonts w:ascii="Arial" w:eastAsia="Times New Roman" w:hAnsi="Arial" w:cs="Arial"/>
+                <w:sz w:val="20"/>
+                <w:szCs w:val="20"/>
+              </w:rPr>
+              <w:t>90%</w:t>
+            </w:r>
+          </w:p>
+        </w:tc>
+      </w:tr>
+      <w:tr>
+        <w:trPr>
+          <w:trHeight w:val="285"/>
+        </w:trPr>
+        <w:tc>
+          <w:tcPr>
+            <w:tcW w:w="7037" w:type="dxa"/>
+            <w:tcBorders>
+              <w:top w:val="nil"/>
+              <w:left w:val="single" w:sz="4" w:space="0" w:color="auto"/>
+              <w:bottom w:val="single" w:sz="4" w:space="0" w:color="auto"/>
+              <w:right w:val="single" w:sz="4" w:space="0" w:color="auto"/>
+            </w:tcBorders>
+            <w:shd w:val="clear" w:color="000000" w:fill="92D050"/>
+            <w:noWrap/>
+            <w:hideMark/>
+          </w:tcPr>
+          <w:p>
+            <w:pPr>
+              <w:spacing w:after="0" w:line="240" w:lineRule="auto"/>
+              <w:rPr>
+                <w:rFonts w:ascii="Arial" w:eastAsia="Times New Roman" w:hAnsi="Arial" w:cs="Arial"/>
+                <w:sz w:val="20"/>
+                <w:szCs w:val="20"/>
+              </w:rPr>
+            </w:pPr>
+            <w:r>
+              <w:rPr>
+                <w:rFonts w:ascii="Arial" w:eastAsia="Times New Roman" w:hAnsi="Arial" w:cs="Arial"/>
+                <w:sz w:val="20"/>
+                <w:szCs w:val="20"/>
+              </w:rPr>
+              <w:t>/</w:t>
+            </w:r>
+            <w:proofErr w:type="spellStart"/>
+            <w:r>
+              <w:rPr>
+                <w:rFonts w:ascii="Arial" w:eastAsia="Times New Roman" w:hAnsi="Arial" w:cs="Arial"/>
+                <w:sz w:val="20"/>
+                <w:szCs w:val="20"/>
+              </w:rPr>
+              <w:t>if_stage_i</w:t>
+            </w:r>
+            <w:proofErr w:type="spellEnd"/>
+          </w:p>
+        </w:tc>
+        <w:tc>
+          <w:tcPr>
+            <w:tcW w:w="1239" w:type="dxa"/>
+            <w:tcBorders>
+              <w:top w:val="nil"/>
+              <w:left w:val="nil"/>
+              <w:bottom w:val="single" w:sz="4" w:space="0" w:color="auto"/>
+              <w:right w:val="single" w:sz="4" w:space="0" w:color="auto"/>
+            </w:tcBorders>
+            <w:shd w:val="clear" w:color="auto" w:fill="auto"/>
+            <w:noWrap/>
+            <w:vAlign w:val="center"/>
+            <w:hideMark/>
+          </w:tcPr>
+          <w:p>
+            <w:pPr>
+              <w:spacing w:after="0" w:line="240" w:lineRule="auto"/>
+              <w:jc w:val="center"/>
+              <w:rPr>
+                <w:rFonts w:ascii="Arial" w:eastAsia="Times New Roman" w:hAnsi="Arial" w:cs="Arial"/>
+                <w:sz w:val="20"/>
+                <w:szCs w:val="20"/>
+              </w:rPr>
+            </w:pPr>
+            <w:r>
+              <w:rPr>
+                <w:rFonts w:ascii="Arial" w:eastAsia="Times New Roman" w:hAnsi="Arial" w:cs="Arial"/>
+                <w:sz w:val="20"/>
+                <w:szCs w:val="20"/>
+              </w:rPr>
+              <w:t>17028</w:t>
+            </w:r>
+          </w:p>
+        </w:tc>
+        <w:tc>
+          <w:tcPr>
+            <w:tcW w:w="1767" w:type="dxa"/>
+            <w:tcBorders>
+              <w:top w:val="nil"/>
+              <w:left w:val="nil"/>
+              <w:bottom w:val="single" w:sz="4" w:space="0" w:color="auto"/>
+              <w:right w:val="single" w:sz="4" w:space="0" w:color="auto"/>
+            </w:tcBorders>
+            <w:shd w:val="clear" w:color="auto" w:fill="auto"/>
+            <w:noWrap/>
+            <w:vAlign w:val="center"/>
+            <w:hideMark/>
+          </w:tcPr>
+          <w:p>
+            <w:pPr>
+              <w:spacing w:after="0" w:line="240" w:lineRule="auto"/>
+              <w:jc w:val="center"/>
+              <w:rPr>
+                <w:rFonts w:ascii="Arial" w:eastAsia="Times New Roman" w:hAnsi="Arial" w:cs="Arial"/>
+                <w:sz w:val="20"/>
+                <w:szCs w:val="20"/>
+              </w:rPr>
+            </w:pPr>
+            <w:r>
+              <w:rPr>
+                <w:rFonts w:ascii="Arial" w:eastAsia="Times New Roman" w:hAnsi="Arial" w:cs="Arial"/>
+                <w:sz w:val="20"/>
+                <w:szCs w:val="20"/>
+              </w:rPr>
+              <w:t>69%</w:t>
+            </w:r>
+          </w:p>
+        </w:tc>
+      </w:tr>
+      <w:tr>
+        <w:trPr>
+          <w:trHeight w:val="285"/>
+        </w:trPr>
+        <w:tc>
+          <w:tcPr>
+            <w:tcW w:w="7037" w:type="dxa"/>
+            <w:tcBorders>
+              <w:top w:val="nil"/>
+              <w:left w:val="single" w:sz="4" w:space="0" w:color="auto"/>
+              <w:bottom w:val="single" w:sz="4" w:space="0" w:color="auto"/>
+              <w:right w:val="single" w:sz="4" w:space="0" w:color="auto"/>
+            </w:tcBorders>
+            <w:shd w:val="clear" w:color="000000" w:fill="92CDDC"/>
+            <w:noWrap/>
+            <w:hideMark/>
+          </w:tcPr>
+          <w:p>
+            <w:pPr>
+              <w:spacing w:after="0" w:line="240" w:lineRule="auto"/>
+              <w:rPr>
+                <w:rFonts w:ascii="Arial" w:eastAsia="Times New Roman" w:hAnsi="Arial" w:cs="Arial"/>
+                <w:sz w:val="20"/>
+                <w:szCs w:val="20"/>
+              </w:rPr>
+            </w:pPr>
+            <w:r>
+              <w:rPr>
+                <w:rFonts w:ascii="Arial" w:eastAsia="Times New Roman" w:hAnsi="Arial" w:cs="Arial"/>
+                <w:sz w:val="20"/>
+                <w:szCs w:val="20"/>
+              </w:rPr>
+              <w:t>/</w:t>
+            </w:r>
+            <w:proofErr w:type="spellStart"/>
+            <w:r>
+              <w:rPr>
+                <w:rFonts w:ascii="Arial" w:eastAsia="Times New Roman" w:hAnsi="Arial" w:cs="Arial"/>
+                <w:sz w:val="20"/>
+                <w:szCs w:val="20"/>
+              </w:rPr>
+              <w:t>if_stage_i</w:t>
+            </w:r>
+            <w:proofErr w:type="spellEnd"/>
+            <w:r>
+              <w:rPr>
+                <w:rFonts w:ascii="Arial" w:eastAsia="Times New Roman" w:hAnsi="Arial" w:cs="Arial"/>
+                <w:sz w:val="20"/>
+                <w:szCs w:val="20"/>
+              </w:rPr>
+              <w:t>/prefetch_128_prefetch_buffer_i</w:t>
+            </w:r>
+          </w:p>
+        </w:tc>
+        <w:tc>
+          <w:tcPr>
+            <w:tcW w:w="1239" w:type="dxa"/>
+            <w:tcBorders>
+              <w:top w:val="nil"/>
+              <w:left w:val="nil"/>
+              <w:bottom w:val="single" w:sz="4" w:space="0" w:color="auto"/>
+              <w:right w:val="single" w:sz="4" w:space="0" w:color="auto"/>
+            </w:tcBorders>
+            <w:shd w:val="clear" w:color="auto" w:fill="auto"/>
+            <w:noWrap/>
+            <w:vAlign w:val="center"/>
+            <w:hideMark/>
+          </w:tcPr>
+          <w:p>
+            <w:pPr>
+              <w:spacing w:after="0" w:line="240" w:lineRule="auto"/>
+              <w:jc w:val="center"/>
+              <w:rPr>
+                <w:rFonts w:ascii="Arial" w:eastAsia="Times New Roman" w:hAnsi="Arial" w:cs="Arial"/>
+                <w:sz w:val="20"/>
+                <w:szCs w:val="20"/>
+              </w:rPr>
+            </w:pPr>
+            <w:r>
+              <w:rPr>
+                <w:rFonts w:ascii="Arial" w:eastAsia="Times New Roman" w:hAnsi="Arial" w:cs="Arial"/>
+                <w:sz w:val="20"/>
+                <w:szCs w:val="20"/>
+              </w:rPr>
+              <w:t>10588</w:t>
+            </w:r>
+          </w:p>
+        </w:tc>
+        <w:tc>
+          <w:tcPr>
+            <w:tcW w:w="1767" w:type="dxa"/>
+            <w:tcBorders>
+              <w:top w:val="nil"/>
+              <w:left w:val="nil"/>
+              <w:bottom w:val="single" w:sz="4" w:space="0" w:color="auto"/>
+              <w:right w:val="single" w:sz="4" w:space="0" w:color="auto"/>
+            </w:tcBorders>
+            <w:shd w:val="clear" w:color="auto" w:fill="auto"/>
+            <w:noWrap/>
+            <w:vAlign w:val="center"/>
+            <w:hideMark/>
+          </w:tcPr>
+          <w:p>
+            <w:pPr>
+              <w:spacing w:after="0" w:line="240" w:lineRule="auto"/>
+              <w:jc w:val="center"/>
+              <w:rPr>
+                <w:rFonts w:ascii="Arial" w:eastAsia="Times New Roman" w:hAnsi="Arial" w:cs="Arial"/>
+                <w:sz w:val="20"/>
+                <w:szCs w:val="20"/>
+              </w:rPr>
+            </w:pPr>
+            <w:r>
+              <w:rPr>
+                <w:rFonts w:ascii="Arial" w:eastAsia="Times New Roman" w:hAnsi="Arial" w:cs="Arial"/>
+                <w:sz w:val="20"/>
+                <w:szCs w:val="20"/>
+              </w:rPr>
+              <w:t>76%</w:t>
+            </w:r>
+          </w:p>
+        </w:tc>
+      </w:tr>
+      <w:tr>
+        <w:trPr>
+          <w:trHeight w:val="285"/>
+        </w:trPr>
+        <w:tc>
+          <w:tcPr>
+            <w:tcW w:w="7037" w:type="dxa"/>
+            <w:tcBorders>
+              <w:top w:val="nil"/>
+              <w:left w:val="single" w:sz="4" w:space="0" w:color="auto"/>
+              <w:bottom w:val="single" w:sz="4" w:space="0" w:color="auto"/>
+              <w:right w:val="single" w:sz="4" w:space="0" w:color="auto"/>
+            </w:tcBorders>
+            <w:shd w:val="clear" w:color="000000" w:fill="92CDDC"/>
+            <w:noWrap/>
+            <w:hideMark/>
+          </w:tcPr>
+          <w:p>
+            <w:pPr>
+              <w:spacing w:after="0" w:line="240" w:lineRule="auto"/>
+              <w:rPr>
+                <w:rFonts w:ascii="Arial" w:eastAsia="Times New Roman" w:hAnsi="Arial" w:cs="Arial"/>
+                <w:sz w:val="20"/>
+                <w:szCs w:val="20"/>
+              </w:rPr>
+            </w:pPr>
+            <w:r>
+              <w:rPr>
+                <w:rFonts w:ascii="Arial" w:eastAsia="Times New Roman" w:hAnsi="Arial" w:cs="Arial"/>
+                <w:sz w:val="20"/>
+                <w:szCs w:val="20"/>
+              </w:rPr>
+              <w:t>/</w:t>
+            </w:r>
+            <w:proofErr w:type="spellStart"/>
+            <w:r>
+              <w:rPr>
+                <w:rFonts w:ascii="Arial" w:eastAsia="Times New Roman" w:hAnsi="Arial" w:cs="Arial"/>
+                <w:sz w:val="20"/>
+                <w:szCs w:val="20"/>
+              </w:rPr>
+              <w:t>if_stage_i</w:t>
+            </w:r>
+            <w:proofErr w:type="spellEnd"/>
+            <w:r>
+              <w:rPr>
+                <w:rFonts w:ascii="Arial" w:eastAsia="Times New Roman" w:hAnsi="Arial" w:cs="Arial"/>
+                <w:sz w:val="20"/>
+                <w:szCs w:val="20"/>
+              </w:rPr>
+              <w:t>/prefetch_128_prefetch_buffer_i/L0_buffer_i</w:t>
+            </w:r>
+          </w:p>
+        </w:tc>
+        <w:tc>
+          <w:tcPr>
+            <w:tcW w:w="1239" w:type="dxa"/>
+            <w:tcBorders>
+              <w:top w:val="nil"/>
+              <w:left w:val="nil"/>
+              <w:bottom w:val="single" w:sz="4" w:space="0" w:color="auto"/>
+              <w:right w:val="single" w:sz="4" w:space="0" w:color="auto"/>
+            </w:tcBorders>
+            <w:shd w:val="clear" w:color="auto" w:fill="auto"/>
+            <w:noWrap/>
+            <w:vAlign w:val="center"/>
+            <w:hideMark/>
+          </w:tcPr>
+          <w:p>
+            <w:pPr>
+              <w:spacing w:after="0" w:line="240" w:lineRule="auto"/>
+              <w:jc w:val="center"/>
+              <w:rPr>
+                <w:rFonts w:ascii="Arial" w:eastAsia="Times New Roman" w:hAnsi="Arial" w:cs="Arial"/>
+                <w:sz w:val="20"/>
+                <w:szCs w:val="20"/>
+              </w:rPr>
+            </w:pPr>
+            <w:r>
+              <w:rPr>
+                <w:rFonts w:ascii="Arial" w:eastAsia="Times New Roman" w:hAnsi="Arial" w:cs="Arial"/>
+                <w:sz w:val="20"/>
+                <w:szCs w:val="20"/>
+              </w:rPr>
+              <w:t>3780</w:t>
+            </w:r>
+          </w:p>
+        </w:tc>
+        <w:tc>
+          <w:tcPr>
+            <w:tcW w:w="1767" w:type="dxa"/>
+            <w:tcBorders>
+              <w:top w:val="nil"/>
+              <w:left w:val="nil"/>
+              <w:bottom w:val="single" w:sz="4" w:space="0" w:color="auto"/>
+              <w:right w:val="single" w:sz="4" w:space="0" w:color="auto"/>
+            </w:tcBorders>
+            <w:shd w:val="clear" w:color="auto" w:fill="auto"/>
+            <w:noWrap/>
+            <w:vAlign w:val="center"/>
+            <w:hideMark/>
+          </w:tcPr>
+          <w:p>
+            <w:pPr>
+              <w:spacing w:after="0" w:line="240" w:lineRule="auto"/>
+              <w:jc w:val="center"/>
+              <w:rPr>
+                <w:rFonts w:ascii="Arial" w:eastAsia="Times New Roman" w:hAnsi="Arial" w:cs="Arial"/>
+                <w:sz w:val="20"/>
+                <w:szCs w:val="20"/>
+              </w:rPr>
+            </w:pPr>
+            <w:r>
+              <w:rPr>
+                <w:rFonts w:ascii="Arial" w:eastAsia="Times New Roman" w:hAnsi="Arial" w:cs="Arial"/>
+                <w:sz w:val="20"/>
+                <w:szCs w:val="20"/>
+              </w:rPr>
+              <w:t>70%</w:t>
+            </w:r>
+          </w:p>
+        </w:tc>
+      </w:tr>
+      <w:tr>
+        <w:trPr>
+          <w:trHeight w:val="285"/>
+        </w:trPr>
+        <w:tc>
+          <w:tcPr>
+            <w:tcW w:w="7037" w:type="dxa"/>
+            <w:tcBorders>
+              <w:top w:val="nil"/>
+              <w:left w:val="single" w:sz="4" w:space="0" w:color="auto"/>
+              <w:bottom w:val="single" w:sz="4" w:space="0" w:color="auto"/>
+              <w:right w:val="single" w:sz="4" w:space="0" w:color="auto"/>
+            </w:tcBorders>
+            <w:shd w:val="clear" w:color="000000" w:fill="92CDDC"/>
+            <w:noWrap/>
+            <w:hideMark/>
+          </w:tcPr>
+          <w:p>
+            <w:pPr>
+              <w:spacing w:after="0" w:line="240" w:lineRule="auto"/>
+              <w:rPr>
+                <w:rFonts w:ascii="Arial" w:eastAsia="Times New Roman" w:hAnsi="Arial" w:cs="Arial"/>
+                <w:sz w:val="20"/>
+                <w:szCs w:val="20"/>
+              </w:rPr>
+            </w:pPr>
+            <w:r>
+              <w:rPr>
+                <w:rFonts w:ascii="Arial" w:eastAsia="Times New Roman" w:hAnsi="Arial" w:cs="Arial"/>
+                <w:sz w:val="20"/>
+                <w:szCs w:val="20"/>
+              </w:rPr>
+              <w:t>/</w:t>
+            </w:r>
+            <w:proofErr w:type="spellStart"/>
+            <w:r>
+              <w:rPr>
+                <w:rFonts w:ascii="Arial" w:eastAsia="Times New Roman" w:hAnsi="Arial" w:cs="Arial"/>
+                <w:sz w:val="20"/>
+                <w:szCs w:val="20"/>
+              </w:rPr>
+              <w:t>if_stage_i</w:t>
+            </w:r>
+            <w:proofErr w:type="spellEnd"/>
+            <w:r>
+              <w:rPr>
+                <w:rFonts w:ascii="Arial" w:eastAsia="Times New Roman" w:hAnsi="Arial" w:cs="Arial"/>
+                <w:sz w:val="20"/>
+                <w:szCs w:val="20"/>
+              </w:rPr>
+              <w:t>/</w:t>
+            </w:r>
+            <w:proofErr w:type="spellStart"/>
+            <w:r>
+              <w:rPr>
+                <w:rFonts w:ascii="Arial" w:eastAsia="Times New Roman" w:hAnsi="Arial" w:cs="Arial"/>
+                <w:sz w:val="20"/>
+                <w:szCs w:val="20"/>
+              </w:rPr>
+              <w:t>hwloop_controller_i</w:t>
+            </w:r>
+            <w:proofErr w:type="spellEnd"/>
+          </w:p>
+        </w:tc>
+        <w:tc>
+          <w:tcPr>
+            <w:tcW w:w="1239" w:type="dxa"/>
+            <w:tcBorders>
+              <w:top w:val="nil"/>
+              <w:left w:val="nil"/>
+              <w:bottom w:val="single" w:sz="4" w:space="0" w:color="auto"/>
+              <w:right w:val="single" w:sz="4" w:space="0" w:color="auto"/>
+            </w:tcBorders>
+            <w:shd w:val="clear" w:color="auto" w:fill="auto"/>
+            <w:noWrap/>
+            <w:vAlign w:val="center"/>
+            <w:hideMark/>
+          </w:tcPr>
+          <w:p>
+            <w:pPr>
+              <w:spacing w:after="0" w:line="240" w:lineRule="auto"/>
+              <w:jc w:val="center"/>
+              <w:rPr>
+                <w:rFonts w:ascii="Arial" w:eastAsia="Times New Roman" w:hAnsi="Arial" w:cs="Arial"/>
+                <w:sz w:val="20"/>
+                <w:szCs w:val="20"/>
+              </w:rPr>
+            </w:pPr>
+            <w:r>
+              <w:rPr>
+                <w:rFonts w:ascii="Arial" w:eastAsia="Times New Roman" w:hAnsi="Arial" w:cs="Arial"/>
+                <w:sz w:val="20"/>
+                <w:szCs w:val="20"/>
+              </w:rPr>
+              <w:t>1628</w:t>
+            </w:r>
+          </w:p>
+        </w:tc>
+        <w:tc>
+          <w:tcPr>
+            <w:tcW w:w="1767" w:type="dxa"/>
+            <w:tcBorders>
+              <w:top w:val="nil"/>
+              <w:left w:val="nil"/>
+              <w:bottom w:val="single" w:sz="4" w:space="0" w:color="auto"/>
+              <w:right w:val="single" w:sz="4" w:space="0" w:color="auto"/>
+            </w:tcBorders>
+            <w:shd w:val="clear" w:color="auto" w:fill="auto"/>
+            <w:noWrap/>
+            <w:vAlign w:val="center"/>
+            <w:hideMark/>
+          </w:tcPr>
+          <w:p>
+            <w:pPr>
+              <w:spacing w:after="0" w:line="240" w:lineRule="auto"/>
+              <w:jc w:val="center"/>
+              <w:rPr>
+                <w:rFonts w:ascii="Arial" w:eastAsia="Times New Roman" w:hAnsi="Arial" w:cs="Arial"/>
+                <w:sz w:val="20"/>
+                <w:szCs w:val="20"/>
+              </w:rPr>
+            </w:pPr>
+            <w:r>
+              <w:rPr>
+                <w:rFonts w:ascii="Arial" w:eastAsia="Times New Roman" w:hAnsi="Arial" w:cs="Arial"/>
+                <w:sz w:val="20"/>
+                <w:szCs w:val="20"/>
+              </w:rPr>
+              <w:t>64%</w:t>
+            </w:r>
+          </w:p>
+        </w:tc>
+      </w:tr>
+      <w:tr>
+        <w:trPr>
+          <w:trHeight w:val="285"/>
+        </w:trPr>
+        <w:tc>
+          <w:tcPr>
+            <w:tcW w:w="7037" w:type="dxa"/>
+            <w:tcBorders>
+              <w:top w:val="nil"/>
+              <w:left w:val="single" w:sz="4" w:space="0" w:color="auto"/>
+              <w:bottom w:val="single" w:sz="4" w:space="0" w:color="auto"/>
+              <w:right w:val="single" w:sz="4" w:space="0" w:color="auto"/>
+            </w:tcBorders>
+            <w:shd w:val="clear" w:color="000000" w:fill="92CDDC"/>
+            <w:noWrap/>
+            <w:hideMark/>
+          </w:tcPr>
+          <w:p>
+            <w:pPr>
+              <w:spacing w:after="0" w:line="240" w:lineRule="auto"/>
+              <w:rPr>
+                <w:rFonts w:ascii="Arial" w:eastAsia="Times New Roman" w:hAnsi="Arial" w:cs="Arial"/>
+                <w:sz w:val="20"/>
+                <w:szCs w:val="20"/>
+              </w:rPr>
+            </w:pPr>
+            <w:r>
+              <w:rPr>
+                <w:rFonts w:ascii="Arial" w:eastAsia="Times New Roman" w:hAnsi="Arial" w:cs="Arial"/>
+                <w:sz w:val="20"/>
+                <w:szCs w:val="20"/>
+              </w:rPr>
+              <w:t>/</w:t>
+            </w:r>
+            <w:proofErr w:type="spellStart"/>
+            <w:r>
+              <w:rPr>
+                <w:rFonts w:ascii="Arial" w:eastAsia="Times New Roman" w:hAnsi="Arial" w:cs="Arial"/>
+                <w:sz w:val="20"/>
+                <w:szCs w:val="20"/>
+              </w:rPr>
+              <w:t>if_stage_i</w:t>
+            </w:r>
+            <w:proofErr w:type="spellEnd"/>
+            <w:r>
+              <w:rPr>
+                <w:rFonts w:ascii="Arial" w:eastAsia="Times New Roman" w:hAnsi="Arial" w:cs="Arial"/>
+                <w:sz w:val="20"/>
+                <w:szCs w:val="20"/>
+              </w:rPr>
+              <w:t>/</w:t>
+            </w:r>
+            <w:proofErr w:type="spellStart"/>
+            <w:r>
+              <w:rPr>
+                <w:rFonts w:ascii="Arial" w:eastAsia="Times New Roman" w:hAnsi="Arial" w:cs="Arial"/>
+                <w:sz w:val="20"/>
+                <w:szCs w:val="20"/>
+              </w:rPr>
+              <w:t>compressed_decoder_i</w:t>
+            </w:r>
+            <w:proofErr w:type="spellEnd"/>
+          </w:p>
+        </w:tc>
+        <w:tc>
+          <w:tcPr>
+            <w:tcW w:w="1239" w:type="dxa"/>
+            <w:tcBorders>
+              <w:top w:val="nil"/>
+              <w:left w:val="nil"/>
+              <w:bottom w:val="single" w:sz="4" w:space="0" w:color="auto"/>
+              <w:right w:val="single" w:sz="4" w:space="0" w:color="auto"/>
+            </w:tcBorders>
+            <w:shd w:val="clear" w:color="auto" w:fill="auto"/>
+            <w:noWrap/>
+            <w:vAlign w:val="center"/>
+            <w:hideMark/>
+          </w:tcPr>
+          <w:p>
+            <w:pPr>
+              <w:spacing w:after="0" w:line="240" w:lineRule="auto"/>
+              <w:jc w:val="center"/>
+              <w:rPr>
+                <w:rFonts w:ascii="Arial" w:eastAsia="Times New Roman" w:hAnsi="Arial" w:cs="Arial"/>
+                <w:sz w:val="20"/>
+                <w:szCs w:val="20"/>
+              </w:rPr>
+            </w:pPr>
+            <w:r>
+              <w:rPr>
+                <w:rFonts w:ascii="Arial" w:eastAsia="Times New Roman" w:hAnsi="Arial" w:cs="Arial"/>
+                <w:sz w:val="20"/>
+                <w:szCs w:val="20"/>
+              </w:rPr>
+              <w:t>1504</w:t>
+            </w:r>
+          </w:p>
+        </w:tc>
+        <w:tc>
+          <w:tcPr>
+            <w:tcW w:w="1767" w:type="dxa"/>
+            <w:tcBorders>
+              <w:top w:val="nil"/>
+              <w:left w:val="nil"/>
+              <w:bottom w:val="single" w:sz="4" w:space="0" w:color="auto"/>
+              <w:right w:val="single" w:sz="4" w:space="0" w:color="auto"/>
+            </w:tcBorders>
+            <w:shd w:val="clear" w:color="auto" w:fill="auto"/>
+            <w:noWrap/>
+            <w:vAlign w:val="center"/>
+            <w:hideMark/>
+          </w:tcPr>
+          <w:p>
+            <w:pPr>
+              <w:spacing w:after="0" w:line="240" w:lineRule="auto"/>
+              <w:jc w:val="center"/>
+              <w:rPr>
+                <w:rFonts w:ascii="Arial" w:eastAsia="Times New Roman" w:hAnsi="Arial" w:cs="Arial"/>
+                <w:sz w:val="20"/>
+                <w:szCs w:val="20"/>
+              </w:rPr>
+            </w:pPr>
+            <w:r>
+              <w:rPr>
+                <w:rFonts w:ascii="Arial" w:eastAsia="Times New Roman" w:hAnsi="Arial" w:cs="Arial"/>
+                <w:sz w:val="20"/>
+                <w:szCs w:val="20"/>
+              </w:rPr>
+              <w:t>86%</w:t>
+            </w:r>
+          </w:p>
+        </w:tc>
+      </w:tr>
+      <w:tr>
+        <w:trPr>
+          <w:trHeight w:val="285"/>
+        </w:trPr>
+        <w:tc>
+          <w:tcPr>
+            <w:tcW w:w="7037" w:type="dxa"/>
+            <w:tcBorders>
+              <w:top w:val="nil"/>
+              <w:left w:val="single" w:sz="4" w:space="0" w:color="auto"/>
+              <w:bottom w:val="single" w:sz="4" w:space="0" w:color="auto"/>
+              <w:right w:val="single" w:sz="4" w:space="0" w:color="auto"/>
+            </w:tcBorders>
+            <w:shd w:val="clear" w:color="000000" w:fill="92D050"/>
+            <w:noWrap/>
+            <w:hideMark/>
+          </w:tcPr>
+          <w:p>
+            <w:pPr>
+              <w:spacing w:after="0" w:line="240" w:lineRule="auto"/>
+              <w:rPr>
+                <w:rFonts w:ascii="Arial" w:eastAsia="Times New Roman" w:hAnsi="Arial" w:cs="Arial"/>
+                <w:sz w:val="20"/>
+                <w:szCs w:val="20"/>
+              </w:rPr>
+            </w:pPr>
+            <w:r>
+              <w:rPr>
+                <w:rFonts w:ascii="Arial" w:eastAsia="Times New Roman" w:hAnsi="Arial" w:cs="Arial"/>
+                <w:sz w:val="20"/>
+                <w:szCs w:val="20"/>
+              </w:rPr>
+              <w:t>/</w:t>
+            </w:r>
+            <w:proofErr w:type="spellStart"/>
+            <w:r>
+              <w:rPr>
+                <w:rFonts w:ascii="Arial" w:eastAsia="Times New Roman" w:hAnsi="Arial" w:cs="Arial"/>
+                <w:sz w:val="20"/>
+                <w:szCs w:val="20"/>
+              </w:rPr>
+              <w:t>id_stage_i</w:t>
+            </w:r>
+            <w:proofErr w:type="spellEnd"/>
+          </w:p>
+        </w:tc>
+        <w:tc>
+          <w:tcPr>
+            <w:tcW w:w="1239" w:type="dxa"/>
+            <w:tcBorders>
+              <w:top w:val="nil"/>
+              <w:left w:val="nil"/>
+              <w:bottom w:val="single" w:sz="4" w:space="0" w:color="auto"/>
+              <w:right w:val="single" w:sz="4" w:space="0" w:color="auto"/>
+            </w:tcBorders>
+            <w:shd w:val="clear" w:color="auto" w:fill="auto"/>
+            <w:noWrap/>
+            <w:vAlign w:val="center"/>
+            <w:hideMark/>
+          </w:tcPr>
+          <w:p>
+            <w:pPr>
+              <w:spacing w:after="0" w:line="240" w:lineRule="auto"/>
+              <w:jc w:val="center"/>
+              <w:rPr>
+                <w:rFonts w:ascii="Arial" w:eastAsia="Times New Roman" w:hAnsi="Arial" w:cs="Arial"/>
+                <w:sz w:val="20"/>
+                <w:szCs w:val="20"/>
+              </w:rPr>
+            </w:pPr>
+            <w:r>
+              <w:rPr>
+                <w:rFonts w:ascii="Arial" w:eastAsia="Times New Roman" w:hAnsi="Arial" w:cs="Arial"/>
+                <w:sz w:val="20"/>
+                <w:szCs w:val="20"/>
+              </w:rPr>
+              <w:t>65582</w:t>
+            </w:r>
+          </w:p>
+        </w:tc>
+        <w:tc>
+          <w:tcPr>
+            <w:tcW w:w="1767" w:type="dxa"/>
+            <w:tcBorders>
+              <w:top w:val="nil"/>
+              <w:left w:val="nil"/>
+              <w:bottom w:val="single" w:sz="4" w:space="0" w:color="auto"/>
+              <w:right w:val="single" w:sz="4" w:space="0" w:color="auto"/>
+            </w:tcBorders>
+            <w:shd w:val="clear" w:color="auto" w:fill="auto"/>
+            <w:noWrap/>
+            <w:vAlign w:val="center"/>
+            <w:hideMark/>
+          </w:tcPr>
+          <w:p>
+            <w:pPr>
+              <w:spacing w:after="0" w:line="240" w:lineRule="auto"/>
+              <w:jc w:val="center"/>
+              <w:rPr>
+                <w:rFonts w:ascii="Arial" w:eastAsia="Times New Roman" w:hAnsi="Arial" w:cs="Arial"/>
+                <w:sz w:val="20"/>
+                <w:szCs w:val="20"/>
+              </w:rPr>
+            </w:pPr>
+            <w:r>
+              <w:rPr>
+                <w:rFonts w:ascii="Arial" w:eastAsia="Times New Roman" w:hAnsi="Arial" w:cs="Arial"/>
+                <w:sz w:val="20"/>
+                <w:szCs w:val="20"/>
+              </w:rPr>
+              <w:t>91%</w:t>
+            </w:r>
+          </w:p>
+        </w:tc>
+      </w:tr>
+      <w:tr>
+        <w:trPr>
+          <w:trHeight w:val="285"/>
+        </w:trPr>
+        <w:tc>
+          <w:tcPr>
+            <w:tcW w:w="7037" w:type="dxa"/>
+            <w:tcBorders>
+              <w:top w:val="nil"/>
+              <w:left w:val="single" w:sz="4" w:space="0" w:color="auto"/>
+              <w:bottom w:val="single" w:sz="4" w:space="0" w:color="auto"/>
+              <w:right w:val="single" w:sz="4" w:space="0" w:color="auto"/>
+            </w:tcBorders>
+            <w:shd w:val="clear" w:color="000000" w:fill="92CDDC"/>
+            <w:noWrap/>
+            <w:hideMark/>
+          </w:tcPr>
+          <w:p>
+            <w:pPr>
+              <w:spacing w:after="0" w:line="240" w:lineRule="auto"/>
+              <w:rPr>
+                <w:rFonts w:ascii="Arial" w:eastAsia="Times New Roman" w:hAnsi="Arial" w:cs="Arial"/>
+                <w:sz w:val="20"/>
+                <w:szCs w:val="20"/>
+              </w:rPr>
+            </w:pPr>
+            <w:r>
+              <w:rPr>
+                <w:rFonts w:ascii="Arial" w:eastAsia="Times New Roman" w:hAnsi="Arial" w:cs="Arial"/>
+                <w:sz w:val="20"/>
+                <w:szCs w:val="20"/>
+              </w:rPr>
+              <w:t>/</w:t>
+            </w:r>
+            <w:proofErr w:type="spellStart"/>
+            <w:r>
+              <w:rPr>
+                <w:rFonts w:ascii="Arial" w:eastAsia="Times New Roman" w:hAnsi="Arial" w:cs="Arial"/>
+                <w:sz w:val="20"/>
+                <w:szCs w:val="20"/>
+              </w:rPr>
+              <w:t>id_stage_i</w:t>
+            </w:r>
+            <w:proofErr w:type="spellEnd"/>
+            <w:r>
+              <w:rPr>
+                <w:rFonts w:ascii="Arial" w:eastAsia="Times New Roman" w:hAnsi="Arial" w:cs="Arial"/>
+                <w:sz w:val="20"/>
+                <w:szCs w:val="20"/>
+              </w:rPr>
+              <w:t>/</w:t>
+            </w:r>
+            <w:proofErr w:type="spellStart"/>
+            <w:r>
+              <w:rPr>
+                <w:rFonts w:ascii="Arial" w:eastAsia="Times New Roman" w:hAnsi="Arial" w:cs="Arial"/>
+                <w:sz w:val="20"/>
+                <w:szCs w:val="20"/>
+              </w:rPr>
+              <w:t>registers_i</w:t>
+            </w:r>
+            <w:proofErr w:type="spellEnd"/>
+          </w:p>
+        </w:tc>
+        <w:tc>
+          <w:tcPr>
+            <w:tcW w:w="1239" w:type="dxa"/>
+            <w:tcBorders>
+              <w:top w:val="nil"/>
+              <w:left w:val="nil"/>
+              <w:bottom w:val="single" w:sz="4" w:space="0" w:color="auto"/>
+              <w:right w:val="single" w:sz="4" w:space="0" w:color="auto"/>
+            </w:tcBorders>
+            <w:shd w:val="clear" w:color="auto" w:fill="auto"/>
+            <w:noWrap/>
+            <w:vAlign w:val="center"/>
+            <w:hideMark/>
+          </w:tcPr>
+          <w:p>
+            <w:pPr>
+              <w:spacing w:after="0" w:line="240" w:lineRule="auto"/>
+              <w:jc w:val="center"/>
+              <w:rPr>
+                <w:rFonts w:ascii="Arial" w:eastAsia="Times New Roman" w:hAnsi="Arial" w:cs="Arial"/>
+                <w:sz w:val="20"/>
+                <w:szCs w:val="20"/>
+              </w:rPr>
+            </w:pPr>
+            <w:r>
+              <w:rPr>
+                <w:rFonts w:ascii="Arial" w:eastAsia="Times New Roman" w:hAnsi="Arial" w:cs="Arial"/>
+                <w:sz w:val="20"/>
+                <w:szCs w:val="20"/>
+              </w:rPr>
+              <w:t>39590</w:t>
+            </w:r>
+          </w:p>
+        </w:tc>
+        <w:tc>
+          <w:tcPr>
+            <w:tcW w:w="1767" w:type="dxa"/>
+            <w:tcBorders>
+              <w:top w:val="nil"/>
+              <w:left w:val="nil"/>
+              <w:bottom w:val="single" w:sz="4" w:space="0" w:color="auto"/>
+              <w:right w:val="single" w:sz="4" w:space="0" w:color="auto"/>
+            </w:tcBorders>
+            <w:shd w:val="clear" w:color="auto" w:fill="auto"/>
+            <w:noWrap/>
+            <w:vAlign w:val="center"/>
+            <w:hideMark/>
+          </w:tcPr>
+          <w:p>
+            <w:pPr>
+              <w:spacing w:after="0" w:line="240" w:lineRule="auto"/>
+              <w:jc w:val="center"/>
+              <w:rPr>
+                <w:rFonts w:ascii="Arial" w:eastAsia="Times New Roman" w:hAnsi="Arial" w:cs="Arial"/>
+                <w:sz w:val="20"/>
+                <w:szCs w:val="20"/>
+              </w:rPr>
+            </w:pPr>
+            <w:r>
+              <w:rPr>
+                <w:rFonts w:ascii="Arial" w:eastAsia="Times New Roman" w:hAnsi="Arial" w:cs="Arial"/>
+                <w:sz w:val="20"/>
+                <w:szCs w:val="20"/>
+              </w:rPr>
+              <w:t>99%</w:t>
+            </w:r>
+          </w:p>
+        </w:tc>
+      </w:tr>
+      <w:tr>
+        <w:trPr>
+          <w:trHeight w:val="285"/>
+        </w:trPr>
+        <w:tc>
+          <w:tcPr>
+            <w:tcW w:w="7037" w:type="dxa"/>
+            <w:tcBorders>
+              <w:top w:val="nil"/>
+              <w:left w:val="single" w:sz="4" w:space="0" w:color="auto"/>
+              <w:bottom w:val="single" w:sz="4" w:space="0" w:color="auto"/>
+              <w:right w:val="single" w:sz="4" w:space="0" w:color="auto"/>
+            </w:tcBorders>
+            <w:shd w:val="clear" w:color="000000" w:fill="92CDDC"/>
+            <w:noWrap/>
+            <w:hideMark/>
+          </w:tcPr>
+          <w:p>
+            <w:pPr>
+              <w:spacing w:after="0" w:line="240" w:lineRule="auto"/>
+              <w:rPr>
+                <w:rFonts w:ascii="Arial" w:eastAsia="Times New Roman" w:hAnsi="Arial" w:cs="Arial"/>
+                <w:sz w:val="20"/>
+                <w:szCs w:val="20"/>
+              </w:rPr>
+            </w:pPr>
+            <w:r>
+              <w:rPr>
+                <w:rFonts w:ascii="Arial" w:eastAsia="Times New Roman" w:hAnsi="Arial" w:cs="Arial"/>
+                <w:sz w:val="20"/>
+                <w:szCs w:val="20"/>
+              </w:rPr>
+              <w:t>/</w:t>
+            </w:r>
+            <w:proofErr w:type="spellStart"/>
+            <w:r>
+              <w:rPr>
+                <w:rFonts w:ascii="Arial" w:eastAsia="Times New Roman" w:hAnsi="Arial" w:cs="Arial"/>
+                <w:sz w:val="20"/>
+                <w:szCs w:val="20"/>
+              </w:rPr>
+              <w:t>id_stage_i</w:t>
+            </w:r>
+            <w:proofErr w:type="spellEnd"/>
+            <w:r>
+              <w:rPr>
+                <w:rFonts w:ascii="Arial" w:eastAsia="Times New Roman" w:hAnsi="Arial" w:cs="Arial"/>
+                <w:sz w:val="20"/>
+                <w:szCs w:val="20"/>
+              </w:rPr>
+              <w:t>/</w:t>
+            </w:r>
+            <w:proofErr w:type="spellStart"/>
+            <w:r>
+              <w:rPr>
+                <w:rFonts w:ascii="Arial" w:eastAsia="Times New Roman" w:hAnsi="Arial" w:cs="Arial"/>
+                <w:sz w:val="20"/>
+                <w:szCs w:val="20"/>
+              </w:rPr>
+              <w:t>registers_i</w:t>
+            </w:r>
+            <w:proofErr w:type="spellEnd"/>
+            <w:r>
+              <w:rPr>
+                <w:rFonts w:ascii="Arial" w:eastAsia="Times New Roman" w:hAnsi="Arial" w:cs="Arial"/>
+                <w:sz w:val="20"/>
+                <w:szCs w:val="20"/>
+              </w:rPr>
+              <w:t>/</w:t>
+            </w:r>
+            <w:proofErr w:type="spellStart"/>
+            <w:r>
+              <w:rPr>
+                <w:rFonts w:ascii="Arial" w:eastAsia="Times New Roman" w:hAnsi="Arial" w:cs="Arial"/>
+                <w:sz w:val="20"/>
+                <w:szCs w:val="20"/>
+              </w:rPr>
+              <w:t>riscv_register_file_i</w:t>
+            </w:r>
+            <w:proofErr w:type="spellEnd"/>
+          </w:p>
+        </w:tc>
+        <w:tc>
+          <w:tcPr>
+            <w:tcW w:w="1239" w:type="dxa"/>
+            <w:tcBorders>
+              <w:top w:val="nil"/>
+              <w:left w:val="nil"/>
+              <w:bottom w:val="single" w:sz="4" w:space="0" w:color="auto"/>
+              <w:right w:val="single" w:sz="4" w:space="0" w:color="auto"/>
+            </w:tcBorders>
+            <w:shd w:val="clear" w:color="auto" w:fill="auto"/>
+            <w:noWrap/>
+            <w:vAlign w:val="center"/>
+            <w:hideMark/>
+          </w:tcPr>
+          <w:p>
+            <w:pPr>
+              <w:spacing w:after="0" w:line="240" w:lineRule="auto"/>
+              <w:jc w:val="center"/>
+              <w:rPr>
+                <w:rFonts w:ascii="Arial" w:eastAsia="Times New Roman" w:hAnsi="Arial" w:cs="Arial"/>
+                <w:sz w:val="20"/>
+                <w:szCs w:val="20"/>
+              </w:rPr>
+            </w:pPr>
+            <w:r>
+              <w:rPr>
+                <w:rFonts w:ascii="Arial" w:eastAsia="Times New Roman" w:hAnsi="Arial" w:cs="Arial"/>
+                <w:sz w:val="20"/>
+                <w:szCs w:val="20"/>
+              </w:rPr>
+              <w:t>39590</w:t>
+            </w:r>
+          </w:p>
+        </w:tc>
+        <w:tc>
+          <w:tcPr>
+            <w:tcW w:w="1767" w:type="dxa"/>
+            <w:tcBorders>
+              <w:top w:val="nil"/>
+              <w:left w:val="nil"/>
+              <w:bottom w:val="single" w:sz="4" w:space="0" w:color="auto"/>
+              <w:right w:val="single" w:sz="4" w:space="0" w:color="auto"/>
+            </w:tcBorders>
+            <w:shd w:val="clear" w:color="auto" w:fill="auto"/>
+            <w:noWrap/>
+            <w:vAlign w:val="center"/>
+            <w:hideMark/>
+          </w:tcPr>
+          <w:p>
+            <w:pPr>
+              <w:spacing w:after="0" w:line="240" w:lineRule="auto"/>
+              <w:jc w:val="center"/>
+              <w:rPr>
+                <w:rFonts w:ascii="Arial" w:eastAsia="Times New Roman" w:hAnsi="Arial" w:cs="Arial"/>
+                <w:sz w:val="20"/>
+                <w:szCs w:val="20"/>
+              </w:rPr>
+            </w:pPr>
+            <w:r>
+              <w:rPr>
+                <w:rFonts w:ascii="Arial" w:eastAsia="Times New Roman" w:hAnsi="Arial" w:cs="Arial"/>
+                <w:sz w:val="20"/>
+                <w:szCs w:val="20"/>
+              </w:rPr>
+              <w:t>99%</w:t>
+            </w:r>
+          </w:p>
+        </w:tc>
+      </w:tr>
+      <w:tr>
+        <w:trPr>
+          <w:trHeight w:val="285"/>
+        </w:trPr>
+        <w:tc>
+          <w:tcPr>
+            <w:tcW w:w="7037" w:type="dxa"/>
+            <w:tcBorders>
+              <w:top w:val="nil"/>
+              <w:left w:val="single" w:sz="4" w:space="0" w:color="auto"/>
+              <w:bottom w:val="single" w:sz="4" w:space="0" w:color="auto"/>
+              <w:right w:val="single" w:sz="4" w:space="0" w:color="auto"/>
+            </w:tcBorders>
+            <w:shd w:val="clear" w:color="000000" w:fill="92CDDC"/>
+            <w:noWrap/>
+            <w:hideMark/>
+          </w:tcPr>
+          <w:p>
+            <w:pPr>
+              <w:spacing w:after="0" w:line="240" w:lineRule="auto"/>
+              <w:rPr>
+                <w:rFonts w:ascii="Arial" w:eastAsia="Times New Roman" w:hAnsi="Arial" w:cs="Arial"/>
+                <w:sz w:val="20"/>
+                <w:szCs w:val="20"/>
+              </w:rPr>
+            </w:pPr>
+            <w:r>
+              <w:rPr>
+                <w:rFonts w:ascii="Arial" w:eastAsia="Times New Roman" w:hAnsi="Arial" w:cs="Arial"/>
+                <w:sz w:val="20"/>
+                <w:szCs w:val="20"/>
+              </w:rPr>
+              <w:t>/</w:t>
+            </w:r>
+            <w:proofErr w:type="spellStart"/>
+            <w:r>
+              <w:rPr>
+                <w:rFonts w:ascii="Arial" w:eastAsia="Times New Roman" w:hAnsi="Arial" w:cs="Arial"/>
+                <w:sz w:val="20"/>
+                <w:szCs w:val="20"/>
+              </w:rPr>
+              <w:t>id_stage_i</w:t>
+            </w:r>
+            <w:proofErr w:type="spellEnd"/>
+            <w:r>
+              <w:rPr>
+                <w:rFonts w:ascii="Arial" w:eastAsia="Times New Roman" w:hAnsi="Arial" w:cs="Arial"/>
+                <w:sz w:val="20"/>
+                <w:szCs w:val="20"/>
+              </w:rPr>
+              <w:t>/</w:t>
+            </w:r>
+            <w:proofErr w:type="spellStart"/>
+            <w:r>
+              <w:rPr>
+                <w:rFonts w:ascii="Arial" w:eastAsia="Times New Roman" w:hAnsi="Arial" w:cs="Arial"/>
+                <w:sz w:val="20"/>
+                <w:szCs w:val="20"/>
+              </w:rPr>
+              <w:t>decoder_i</w:t>
+            </w:r>
+            <w:proofErr w:type="spellEnd"/>
+          </w:p>
+        </w:tc>
+        <w:tc>
+          <w:tcPr>
+            <w:tcW w:w="1239" w:type="dxa"/>
+            <w:tcBorders>
+              <w:top w:val="nil"/>
+              <w:left w:val="nil"/>
+              <w:bottom w:val="single" w:sz="4" w:space="0" w:color="auto"/>
+              <w:right w:val="single" w:sz="4" w:space="0" w:color="auto"/>
+            </w:tcBorders>
+            <w:shd w:val="clear" w:color="auto" w:fill="auto"/>
+            <w:noWrap/>
+            <w:vAlign w:val="center"/>
+            <w:hideMark/>
+          </w:tcPr>
+          <w:p>
+            <w:pPr>
+              <w:spacing w:after="0" w:line="240" w:lineRule="auto"/>
+              <w:jc w:val="center"/>
+              <w:rPr>
+                <w:rFonts w:ascii="Arial" w:eastAsia="Times New Roman" w:hAnsi="Arial" w:cs="Arial"/>
+                <w:sz w:val="20"/>
+                <w:szCs w:val="20"/>
+              </w:rPr>
+            </w:pPr>
+            <w:r>
+              <w:rPr>
+                <w:rFonts w:ascii="Arial" w:eastAsia="Times New Roman" w:hAnsi="Arial" w:cs="Arial"/>
+                <w:sz w:val="20"/>
+                <w:szCs w:val="20"/>
+              </w:rPr>
+              <w:t>4136</w:t>
+            </w:r>
+          </w:p>
+        </w:tc>
+        <w:tc>
+          <w:tcPr>
+            <w:tcW w:w="1767" w:type="dxa"/>
+            <w:tcBorders>
+              <w:top w:val="nil"/>
+              <w:left w:val="nil"/>
+              <w:bottom w:val="single" w:sz="4" w:space="0" w:color="auto"/>
+              <w:right w:val="single" w:sz="4" w:space="0" w:color="auto"/>
+            </w:tcBorders>
+            <w:shd w:val="clear" w:color="auto" w:fill="auto"/>
+            <w:noWrap/>
+            <w:vAlign w:val="center"/>
+            <w:hideMark/>
+          </w:tcPr>
+          <w:p>
+            <w:pPr>
+              <w:spacing w:after="0" w:line="240" w:lineRule="auto"/>
+              <w:jc w:val="center"/>
+              <w:rPr>
+                <w:rFonts w:ascii="Arial" w:eastAsia="Times New Roman" w:hAnsi="Arial" w:cs="Arial"/>
+                <w:sz w:val="20"/>
+                <w:szCs w:val="20"/>
+              </w:rPr>
+            </w:pPr>
+            <w:r>
+              <w:rPr>
+                <w:rFonts w:ascii="Arial" w:eastAsia="Times New Roman" w:hAnsi="Arial" w:cs="Arial"/>
+                <w:sz w:val="20"/>
+                <w:szCs w:val="20"/>
+              </w:rPr>
+              <w:t>80%</w:t>
+            </w:r>
+          </w:p>
+        </w:tc>
+      </w:tr>
+      <w:tr>
+        <w:trPr>
+          <w:trHeight w:val="285"/>
+        </w:trPr>
+        <w:tc>
+          <w:tcPr>
+            <w:tcW w:w="7037" w:type="dxa"/>
+            <w:tcBorders>
+              <w:top w:val="nil"/>
+              <w:left w:val="single" w:sz="4" w:space="0" w:color="auto"/>
+              <w:bottom w:val="single" w:sz="4" w:space="0" w:color="auto"/>
+              <w:right w:val="single" w:sz="4" w:space="0" w:color="auto"/>
+            </w:tcBorders>
+            <w:shd w:val="clear" w:color="000000" w:fill="92CDDC"/>
+            <w:noWrap/>
+            <w:hideMark/>
+          </w:tcPr>
+          <w:p>
+            <w:pPr>
+              <w:spacing w:after="0" w:line="240" w:lineRule="auto"/>
+              <w:rPr>
+                <w:rFonts w:ascii="Arial" w:eastAsia="Times New Roman" w:hAnsi="Arial" w:cs="Arial"/>
+                <w:sz w:val="20"/>
+                <w:szCs w:val="20"/>
+              </w:rPr>
+            </w:pPr>
+            <w:r>
+              <w:rPr>
+                <w:rFonts w:ascii="Arial" w:eastAsia="Times New Roman" w:hAnsi="Arial" w:cs="Arial"/>
+                <w:sz w:val="20"/>
+                <w:szCs w:val="20"/>
+              </w:rPr>
+              <w:t>/</w:t>
+            </w:r>
+            <w:proofErr w:type="spellStart"/>
+            <w:r>
+              <w:rPr>
+                <w:rFonts w:ascii="Arial" w:eastAsia="Times New Roman" w:hAnsi="Arial" w:cs="Arial"/>
+                <w:sz w:val="20"/>
+                <w:szCs w:val="20"/>
+              </w:rPr>
+              <w:t>id_stage_i</w:t>
+            </w:r>
+            <w:proofErr w:type="spellEnd"/>
+            <w:r>
+              <w:rPr>
+                <w:rFonts w:ascii="Arial" w:eastAsia="Times New Roman" w:hAnsi="Arial" w:cs="Arial"/>
+                <w:sz w:val="20"/>
+                <w:szCs w:val="20"/>
+              </w:rPr>
+              <w:t>/</w:t>
+            </w:r>
+            <w:proofErr w:type="spellStart"/>
+            <w:r>
+              <w:rPr>
+                <w:rFonts w:ascii="Arial" w:eastAsia="Times New Roman" w:hAnsi="Arial" w:cs="Arial"/>
+                <w:sz w:val="20"/>
+                <w:szCs w:val="20"/>
+              </w:rPr>
+              <w:t>controller_i</w:t>
+            </w:r>
+            <w:proofErr w:type="spellEnd"/>
+          </w:p>
+        </w:tc>
+        <w:tc>
+          <w:tcPr>
+            <w:tcW w:w="1239" w:type="dxa"/>
+            <w:tcBorders>
+              <w:top w:val="nil"/>
+              <w:left w:val="nil"/>
+              <w:bottom w:val="single" w:sz="4" w:space="0" w:color="auto"/>
+              <w:right w:val="single" w:sz="4" w:space="0" w:color="auto"/>
+            </w:tcBorders>
+            <w:shd w:val="clear" w:color="auto" w:fill="auto"/>
+            <w:noWrap/>
+            <w:vAlign w:val="center"/>
+            <w:hideMark/>
+          </w:tcPr>
+          <w:p>
+            <w:pPr>
+              <w:spacing w:after="0" w:line="240" w:lineRule="auto"/>
+              <w:jc w:val="center"/>
+              <w:rPr>
+                <w:rFonts w:ascii="Arial" w:eastAsia="Times New Roman" w:hAnsi="Arial" w:cs="Arial"/>
+                <w:sz w:val="20"/>
+                <w:szCs w:val="20"/>
+              </w:rPr>
+            </w:pPr>
+            <w:r>
+              <w:rPr>
+                <w:rFonts w:ascii="Arial" w:eastAsia="Times New Roman" w:hAnsi="Arial" w:cs="Arial"/>
+                <w:sz w:val="20"/>
+                <w:szCs w:val="20"/>
+              </w:rPr>
+              <w:t>2278</w:t>
+            </w:r>
+          </w:p>
+        </w:tc>
+        <w:tc>
+          <w:tcPr>
+            <w:tcW w:w="1767" w:type="dxa"/>
+            <w:tcBorders>
+              <w:top w:val="nil"/>
+              <w:left w:val="nil"/>
+              <w:bottom w:val="single" w:sz="4" w:space="0" w:color="auto"/>
+              <w:right w:val="single" w:sz="4" w:space="0" w:color="auto"/>
+            </w:tcBorders>
+            <w:shd w:val="clear" w:color="auto" w:fill="auto"/>
+            <w:noWrap/>
+            <w:vAlign w:val="center"/>
+            <w:hideMark/>
+          </w:tcPr>
+          <w:p>
+            <w:pPr>
+              <w:spacing w:after="0" w:line="240" w:lineRule="auto"/>
+              <w:jc w:val="center"/>
+              <w:rPr>
+                <w:rFonts w:ascii="Arial" w:eastAsia="Times New Roman" w:hAnsi="Arial" w:cs="Arial"/>
+                <w:sz w:val="20"/>
+                <w:szCs w:val="20"/>
+              </w:rPr>
+            </w:pPr>
+            <w:r>
+              <w:rPr>
+                <w:rFonts w:ascii="Arial" w:eastAsia="Times New Roman" w:hAnsi="Arial" w:cs="Arial"/>
+                <w:sz w:val="20"/>
+                <w:szCs w:val="20"/>
+              </w:rPr>
+              <w:t>41%</w:t>
+            </w:r>
+          </w:p>
+        </w:tc>
+      </w:tr>
+      <w:tr>
+        <w:trPr>
+          <w:trHeight w:val="285"/>
+        </w:trPr>
+        <w:tc>
+          <w:tcPr>
+            <w:tcW w:w="7037" w:type="dxa"/>
+            <w:tcBorders>
+              <w:top w:val="nil"/>
+              <w:left w:val="single" w:sz="4" w:space="0" w:color="auto"/>
+              <w:bottom w:val="single" w:sz="4" w:space="0" w:color="auto"/>
+              <w:right w:val="single" w:sz="4" w:space="0" w:color="auto"/>
+            </w:tcBorders>
+            <w:shd w:val="clear" w:color="000000" w:fill="92CDDC"/>
+            <w:noWrap/>
+            <w:hideMark/>
+          </w:tcPr>
+          <w:p>
+            <w:pPr>
+              <w:spacing w:after="0" w:line="240" w:lineRule="auto"/>
+              <w:rPr>
+                <w:rFonts w:ascii="Arial" w:eastAsia="Times New Roman" w:hAnsi="Arial" w:cs="Arial"/>
+                <w:sz w:val="20"/>
+                <w:szCs w:val="20"/>
+              </w:rPr>
+            </w:pPr>
+            <w:r>
+              <w:rPr>
+                <w:rFonts w:ascii="Arial" w:eastAsia="Times New Roman" w:hAnsi="Arial" w:cs="Arial"/>
+                <w:sz w:val="20"/>
+                <w:szCs w:val="20"/>
+              </w:rPr>
+              <w:t>/</w:t>
+            </w:r>
+            <w:proofErr w:type="spellStart"/>
+            <w:r>
+              <w:rPr>
+                <w:rFonts w:ascii="Arial" w:eastAsia="Times New Roman" w:hAnsi="Arial" w:cs="Arial"/>
+                <w:sz w:val="20"/>
+                <w:szCs w:val="20"/>
+              </w:rPr>
+              <w:t>id_stage_i</w:t>
+            </w:r>
+            <w:proofErr w:type="spellEnd"/>
+            <w:r>
+              <w:rPr>
+                <w:rFonts w:ascii="Arial" w:eastAsia="Times New Roman" w:hAnsi="Arial" w:cs="Arial"/>
+                <w:sz w:val="20"/>
+                <w:szCs w:val="20"/>
+              </w:rPr>
+              <w:t>/</w:t>
+            </w:r>
+            <w:proofErr w:type="spellStart"/>
+            <w:r>
+              <w:rPr>
+                <w:rFonts w:ascii="Arial" w:eastAsia="Times New Roman" w:hAnsi="Arial" w:cs="Arial"/>
+                <w:sz w:val="20"/>
+                <w:szCs w:val="20"/>
+              </w:rPr>
+              <w:t>int_controller_i</w:t>
+            </w:r>
+            <w:proofErr w:type="spellEnd"/>
+          </w:p>
+        </w:tc>
+        <w:tc>
+          <w:tcPr>
+            <w:tcW w:w="1239" w:type="dxa"/>
+            <w:tcBorders>
+              <w:top w:val="nil"/>
+              <w:left w:val="nil"/>
+              <w:bottom w:val="single" w:sz="4" w:space="0" w:color="auto"/>
+              <w:right w:val="single" w:sz="4" w:space="0" w:color="auto"/>
+            </w:tcBorders>
+            <w:shd w:val="clear" w:color="auto" w:fill="auto"/>
+            <w:noWrap/>
+            <w:vAlign w:val="center"/>
+            <w:hideMark/>
+          </w:tcPr>
+          <w:p>
+            <w:pPr>
+              <w:spacing w:after="0" w:line="240" w:lineRule="auto"/>
+              <w:jc w:val="center"/>
+              <w:rPr>
+                <w:rFonts w:ascii="Arial" w:eastAsia="Times New Roman" w:hAnsi="Arial" w:cs="Arial"/>
+                <w:sz w:val="20"/>
+                <w:szCs w:val="20"/>
+              </w:rPr>
+            </w:pPr>
+            <w:r>
+              <w:rPr>
+                <w:rFonts w:ascii="Arial" w:eastAsia="Times New Roman" w:hAnsi="Arial" w:cs="Arial"/>
+                <w:sz w:val="20"/>
+                <w:szCs w:val="20"/>
+              </w:rPr>
+              <w:t>184</w:t>
+            </w:r>
+          </w:p>
+        </w:tc>
+        <w:tc>
+          <w:tcPr>
+            <w:tcW w:w="1767" w:type="dxa"/>
+            <w:tcBorders>
+              <w:top w:val="nil"/>
+              <w:left w:val="nil"/>
+              <w:bottom w:val="single" w:sz="4" w:space="0" w:color="auto"/>
+              <w:right w:val="single" w:sz="4" w:space="0" w:color="auto"/>
+            </w:tcBorders>
+            <w:shd w:val="clear" w:color="auto" w:fill="auto"/>
+            <w:noWrap/>
+            <w:vAlign w:val="center"/>
+            <w:hideMark/>
+          </w:tcPr>
+          <w:p>
+            <w:pPr>
+              <w:spacing w:after="0" w:line="240" w:lineRule="auto"/>
+              <w:jc w:val="center"/>
+              <w:rPr>
+                <w:rFonts w:ascii="Arial" w:eastAsia="Times New Roman" w:hAnsi="Arial" w:cs="Arial"/>
+                <w:sz w:val="20"/>
+                <w:szCs w:val="20"/>
+              </w:rPr>
+            </w:pPr>
+            <w:r>
+              <w:rPr>
+                <w:rFonts w:ascii="Arial" w:eastAsia="Times New Roman" w:hAnsi="Arial" w:cs="Arial"/>
+                <w:sz w:val="20"/>
+                <w:szCs w:val="20"/>
+              </w:rPr>
+              <w:t>7%</w:t>
+            </w:r>
+          </w:p>
+        </w:tc>
+      </w:tr>
+      <w:tr>
+        <w:trPr>
+          <w:trHeight w:val="285"/>
+        </w:trPr>
+        <w:tc>
+          <w:tcPr>
+            <w:tcW w:w="7037" w:type="dxa"/>
+            <w:tcBorders>
+              <w:top w:val="nil"/>
+              <w:left w:val="single" w:sz="4" w:space="0" w:color="auto"/>
+              <w:bottom w:val="single" w:sz="4" w:space="0" w:color="auto"/>
+              <w:right w:val="single" w:sz="4" w:space="0" w:color="auto"/>
+            </w:tcBorders>
+            <w:shd w:val="clear" w:color="000000" w:fill="92CDDC"/>
+            <w:noWrap/>
+            <w:hideMark/>
+          </w:tcPr>
+          <w:p>
+            <w:pPr>
+              <w:spacing w:after="0" w:line="240" w:lineRule="auto"/>
+              <w:rPr>
+                <w:rFonts w:ascii="Arial" w:eastAsia="Times New Roman" w:hAnsi="Arial" w:cs="Arial"/>
+                <w:sz w:val="20"/>
+                <w:szCs w:val="20"/>
+              </w:rPr>
+            </w:pPr>
+            <w:r>
+              <w:rPr>
+                <w:rFonts w:ascii="Arial" w:eastAsia="Times New Roman" w:hAnsi="Arial" w:cs="Arial"/>
+                <w:sz w:val="20"/>
+                <w:szCs w:val="20"/>
+              </w:rPr>
+              <w:t>/</w:t>
+            </w:r>
+            <w:proofErr w:type="spellStart"/>
+            <w:r>
+              <w:rPr>
+                <w:rFonts w:ascii="Arial" w:eastAsia="Times New Roman" w:hAnsi="Arial" w:cs="Arial"/>
+                <w:sz w:val="20"/>
+                <w:szCs w:val="20"/>
+              </w:rPr>
+              <w:t>id_stage_i</w:t>
+            </w:r>
+            <w:proofErr w:type="spellEnd"/>
+            <w:r>
+              <w:rPr>
+                <w:rFonts w:ascii="Arial" w:eastAsia="Times New Roman" w:hAnsi="Arial" w:cs="Arial"/>
+                <w:sz w:val="20"/>
+                <w:szCs w:val="20"/>
+              </w:rPr>
+              <w:t>/</w:t>
+            </w:r>
+            <w:proofErr w:type="spellStart"/>
+            <w:r>
+              <w:rPr>
+                <w:rFonts w:ascii="Arial" w:eastAsia="Times New Roman" w:hAnsi="Arial" w:cs="Arial"/>
+                <w:sz w:val="20"/>
+                <w:szCs w:val="20"/>
+              </w:rPr>
+              <w:t>hwloop_regs_i</w:t>
+            </w:r>
+            <w:proofErr w:type="spellEnd"/>
+          </w:p>
+        </w:tc>
+        <w:tc>
+          <w:tcPr>
+            <w:tcW w:w="1239" w:type="dxa"/>
+            <w:tcBorders>
+              <w:top w:val="nil"/>
+              <w:left w:val="nil"/>
+              <w:bottom w:val="single" w:sz="4" w:space="0" w:color="auto"/>
+              <w:right w:val="single" w:sz="4" w:space="0" w:color="auto"/>
+            </w:tcBorders>
+            <w:shd w:val="clear" w:color="auto" w:fill="auto"/>
+            <w:noWrap/>
+            <w:vAlign w:val="center"/>
+            <w:hideMark/>
+          </w:tcPr>
+          <w:p>
+            <w:pPr>
+              <w:spacing w:after="0" w:line="240" w:lineRule="auto"/>
+              <w:jc w:val="center"/>
+              <w:rPr>
+                <w:rFonts w:ascii="Arial" w:eastAsia="Times New Roman" w:hAnsi="Arial" w:cs="Arial"/>
+                <w:sz w:val="20"/>
+                <w:szCs w:val="20"/>
+              </w:rPr>
+            </w:pPr>
+            <w:r>
+              <w:rPr>
+                <w:rFonts w:ascii="Arial" w:eastAsia="Times New Roman" w:hAnsi="Arial" w:cs="Arial"/>
+                <w:sz w:val="20"/>
+                <w:szCs w:val="20"/>
+              </w:rPr>
+              <w:t>3222</w:t>
+            </w:r>
+          </w:p>
+        </w:tc>
+        <w:tc>
+          <w:tcPr>
+            <w:tcW w:w="1767" w:type="dxa"/>
+            <w:tcBorders>
+              <w:top w:val="nil"/>
+              <w:left w:val="nil"/>
+              <w:bottom w:val="single" w:sz="4" w:space="0" w:color="auto"/>
+              <w:right w:val="single" w:sz="4" w:space="0" w:color="auto"/>
+            </w:tcBorders>
+            <w:shd w:val="clear" w:color="auto" w:fill="auto"/>
+            <w:noWrap/>
+            <w:vAlign w:val="center"/>
+            <w:hideMark/>
+          </w:tcPr>
+          <w:p>
+            <w:pPr>
+              <w:spacing w:after="0" w:line="240" w:lineRule="auto"/>
+              <w:jc w:val="center"/>
+              <w:rPr>
+                <w:rFonts w:ascii="Arial" w:eastAsia="Times New Roman" w:hAnsi="Arial" w:cs="Arial"/>
+                <w:sz w:val="20"/>
+                <w:szCs w:val="20"/>
+              </w:rPr>
+            </w:pPr>
+            <w:r>
+              <w:rPr>
+                <w:rFonts w:ascii="Arial" w:eastAsia="Times New Roman" w:hAnsi="Arial" w:cs="Arial"/>
+                <w:sz w:val="20"/>
+                <w:szCs w:val="20"/>
+              </w:rPr>
+              <w:t>78%</w:t>
+            </w:r>
+          </w:p>
+        </w:tc>
+      </w:tr>
+      <w:tr>
+        <w:trPr>
+          <w:trHeight w:val="285"/>
+        </w:trPr>
+        <w:tc>
+          <w:tcPr>
+            <w:tcW w:w="7037" w:type="dxa"/>
+            <w:tcBorders>
+              <w:top w:val="nil"/>
+              <w:left w:val="single" w:sz="4" w:space="0" w:color="auto"/>
+              <w:bottom w:val="single" w:sz="4" w:space="0" w:color="auto"/>
+              <w:right w:val="single" w:sz="4" w:space="0" w:color="auto"/>
+            </w:tcBorders>
+            <w:shd w:val="clear" w:color="000000" w:fill="92D050"/>
+            <w:noWrap/>
+            <w:hideMark/>
+          </w:tcPr>
+          <w:p>
+            <w:pPr>
+              <w:spacing w:after="0" w:line="240" w:lineRule="auto"/>
+              <w:rPr>
+                <w:rFonts w:ascii="Arial" w:eastAsia="Times New Roman" w:hAnsi="Arial" w:cs="Arial"/>
+                <w:sz w:val="20"/>
+                <w:szCs w:val="20"/>
+              </w:rPr>
+            </w:pPr>
+            <w:r>
+              <w:rPr>
+                <w:rFonts w:ascii="Arial" w:eastAsia="Times New Roman" w:hAnsi="Arial" w:cs="Arial"/>
+                <w:sz w:val="20"/>
+                <w:szCs w:val="20"/>
+              </w:rPr>
+              <w:t>/</w:t>
+            </w:r>
+            <w:proofErr w:type="spellStart"/>
+            <w:r>
+              <w:rPr>
+                <w:rFonts w:ascii="Arial" w:eastAsia="Times New Roman" w:hAnsi="Arial" w:cs="Arial"/>
+                <w:sz w:val="20"/>
+                <w:szCs w:val="20"/>
+              </w:rPr>
+              <w:t>ex_stage_i</w:t>
+            </w:r>
+            <w:proofErr w:type="spellEnd"/>
+          </w:p>
+        </w:tc>
+        <w:tc>
+          <w:tcPr>
+            <w:tcW w:w="1239" w:type="dxa"/>
+            <w:tcBorders>
+              <w:top w:val="nil"/>
+              <w:left w:val="nil"/>
+              <w:bottom w:val="single" w:sz="4" w:space="0" w:color="auto"/>
+              <w:right w:val="single" w:sz="4" w:space="0" w:color="auto"/>
+            </w:tcBorders>
+            <w:shd w:val="clear" w:color="auto" w:fill="auto"/>
+            <w:noWrap/>
+            <w:vAlign w:val="center"/>
+            <w:hideMark/>
+          </w:tcPr>
+          <w:p>
+            <w:pPr>
+              <w:spacing w:after="0" w:line="240" w:lineRule="auto"/>
+              <w:jc w:val="center"/>
+              <w:rPr>
+                <w:rFonts w:ascii="Arial" w:eastAsia="Times New Roman" w:hAnsi="Arial" w:cs="Arial"/>
+                <w:sz w:val="20"/>
+                <w:szCs w:val="20"/>
+              </w:rPr>
+            </w:pPr>
+            <w:r>
+              <w:rPr>
+                <w:rFonts w:ascii="Arial" w:eastAsia="Times New Roman" w:hAnsi="Arial" w:cs="Arial"/>
+                <w:sz w:val="20"/>
+                <w:szCs w:val="20"/>
+              </w:rPr>
+              <w:t>72788</w:t>
+            </w:r>
+          </w:p>
+        </w:tc>
+        <w:tc>
+          <w:tcPr>
+            <w:tcW w:w="1767" w:type="dxa"/>
+            <w:tcBorders>
+              <w:top w:val="nil"/>
+              <w:left w:val="nil"/>
+              <w:bottom w:val="single" w:sz="4" w:space="0" w:color="auto"/>
+              <w:right w:val="single" w:sz="4" w:space="0" w:color="auto"/>
+            </w:tcBorders>
+            <w:shd w:val="clear" w:color="auto" w:fill="auto"/>
+            <w:noWrap/>
+            <w:vAlign w:val="center"/>
+            <w:hideMark/>
+          </w:tcPr>
+          <w:p>
+            <w:pPr>
+              <w:spacing w:after="0" w:line="240" w:lineRule="auto"/>
+              <w:jc w:val="center"/>
+              <w:rPr>
+                <w:rFonts w:ascii="Arial" w:eastAsia="Times New Roman" w:hAnsi="Arial" w:cs="Arial"/>
+                <w:sz w:val="20"/>
+                <w:szCs w:val="20"/>
+              </w:rPr>
+            </w:pPr>
+            <w:r>
+              <w:rPr>
+                <w:rFonts w:ascii="Arial" w:eastAsia="Times New Roman" w:hAnsi="Arial" w:cs="Arial"/>
+                <w:sz w:val="20"/>
+                <w:szCs w:val="20"/>
+              </w:rPr>
+              <w:t>96%</w:t>
+            </w:r>
+          </w:p>
+        </w:tc>
+      </w:tr>
+      <w:tr>
+        <w:trPr>
+          <w:trHeight w:val="285"/>
+        </w:trPr>
+        <w:tc>
+          <w:tcPr>
+            <w:tcW w:w="7037" w:type="dxa"/>
+            <w:tcBorders>
+              <w:top w:val="nil"/>
+              <w:left w:val="single" w:sz="4" w:space="0" w:color="auto"/>
+              <w:bottom w:val="single" w:sz="4" w:space="0" w:color="auto"/>
+              <w:right w:val="single" w:sz="4" w:space="0" w:color="auto"/>
+            </w:tcBorders>
+            <w:shd w:val="clear" w:color="000000" w:fill="92CDDC"/>
+            <w:noWrap/>
+            <w:hideMark/>
+          </w:tcPr>
+          <w:p>
+            <w:pPr>
+              <w:spacing w:after="0" w:line="240" w:lineRule="auto"/>
+              <w:rPr>
+                <w:rFonts w:ascii="Arial" w:eastAsia="Times New Roman" w:hAnsi="Arial" w:cs="Arial"/>
+                <w:sz w:val="20"/>
+                <w:szCs w:val="20"/>
+              </w:rPr>
+            </w:pPr>
+            <w:r>
+              <w:rPr>
+                <w:rFonts w:ascii="Arial" w:eastAsia="Times New Roman" w:hAnsi="Arial" w:cs="Arial"/>
+                <w:sz w:val="20"/>
+                <w:szCs w:val="20"/>
+              </w:rPr>
+              <w:t>/</w:t>
+            </w:r>
+            <w:proofErr w:type="spellStart"/>
+            <w:r>
+              <w:rPr>
+                <w:rFonts w:ascii="Arial" w:eastAsia="Times New Roman" w:hAnsi="Arial" w:cs="Arial"/>
+                <w:sz w:val="20"/>
+                <w:szCs w:val="20"/>
+              </w:rPr>
+              <w:t>ex_stage_i</w:t>
+            </w:r>
+            <w:proofErr w:type="spellEnd"/>
+            <w:r>
+              <w:rPr>
+                <w:rFonts w:ascii="Arial" w:eastAsia="Times New Roman" w:hAnsi="Arial" w:cs="Arial"/>
+                <w:sz w:val="20"/>
+                <w:szCs w:val="20"/>
+              </w:rPr>
+              <w:t>/</w:t>
+            </w:r>
+            <w:proofErr w:type="spellStart"/>
+            <w:r>
+              <w:rPr>
+                <w:rFonts w:ascii="Arial" w:eastAsia="Times New Roman" w:hAnsi="Arial" w:cs="Arial"/>
+                <w:sz w:val="20"/>
+                <w:szCs w:val="20"/>
+              </w:rPr>
+              <w:t>alu_i</w:t>
+            </w:r>
+            <w:proofErr w:type="spellEnd"/>
+          </w:p>
+        </w:tc>
+        <w:tc>
+          <w:tcPr>
+            <w:tcW w:w="1239" w:type="dxa"/>
+            <w:tcBorders>
+              <w:top w:val="nil"/>
+              <w:left w:val="nil"/>
+              <w:bottom w:val="single" w:sz="4" w:space="0" w:color="auto"/>
+              <w:right w:val="single" w:sz="4" w:space="0" w:color="auto"/>
+            </w:tcBorders>
+            <w:shd w:val="clear" w:color="auto" w:fill="auto"/>
+            <w:noWrap/>
+            <w:vAlign w:val="center"/>
+            <w:hideMark/>
+          </w:tcPr>
+          <w:p>
+            <w:pPr>
+              <w:spacing w:after="0" w:line="240" w:lineRule="auto"/>
+              <w:jc w:val="center"/>
+              <w:rPr>
+                <w:rFonts w:ascii="Arial" w:eastAsia="Times New Roman" w:hAnsi="Arial" w:cs="Arial"/>
+                <w:sz w:val="20"/>
+                <w:szCs w:val="20"/>
+              </w:rPr>
+            </w:pPr>
+            <w:r>
+              <w:rPr>
+                <w:rFonts w:ascii="Arial" w:eastAsia="Times New Roman" w:hAnsi="Arial" w:cs="Arial"/>
+                <w:sz w:val="20"/>
+                <w:szCs w:val="20"/>
+              </w:rPr>
+              <w:t>32094</w:t>
+            </w:r>
+          </w:p>
+        </w:tc>
+        <w:tc>
+          <w:tcPr>
+            <w:tcW w:w="1767" w:type="dxa"/>
+            <w:tcBorders>
+              <w:top w:val="nil"/>
+              <w:left w:val="nil"/>
+              <w:bottom w:val="single" w:sz="4" w:space="0" w:color="auto"/>
+              <w:right w:val="single" w:sz="4" w:space="0" w:color="auto"/>
+            </w:tcBorders>
+            <w:shd w:val="clear" w:color="auto" w:fill="auto"/>
+            <w:noWrap/>
+            <w:vAlign w:val="center"/>
+            <w:hideMark/>
+          </w:tcPr>
+          <w:p>
+            <w:pPr>
+              <w:spacing w:after="0" w:line="240" w:lineRule="auto"/>
+              <w:jc w:val="center"/>
+              <w:rPr>
+                <w:rFonts w:ascii="Arial" w:eastAsia="Times New Roman" w:hAnsi="Arial" w:cs="Arial"/>
+                <w:sz w:val="20"/>
+                <w:szCs w:val="20"/>
+              </w:rPr>
+            </w:pPr>
+            <w:r>
+              <w:rPr>
+                <w:rFonts w:ascii="Arial" w:eastAsia="Times New Roman" w:hAnsi="Arial" w:cs="Arial"/>
+                <w:sz w:val="20"/>
+                <w:szCs w:val="20"/>
+              </w:rPr>
+              <w:t>94%</w:t>
+            </w:r>
+          </w:p>
+        </w:tc>
+      </w:tr>
+      <w:tr>
+        <w:trPr>
+          <w:trHeight w:val="285"/>
+        </w:trPr>
+        <w:tc>
+          <w:tcPr>
+            <w:tcW w:w="7037" w:type="dxa"/>
+            <w:tcBorders>
+              <w:top w:val="nil"/>
+              <w:left w:val="single" w:sz="4" w:space="0" w:color="auto"/>
+              <w:bottom w:val="single" w:sz="4" w:space="0" w:color="auto"/>
+              <w:right w:val="single" w:sz="4" w:space="0" w:color="auto"/>
+            </w:tcBorders>
+            <w:shd w:val="clear" w:color="000000" w:fill="92CDDC"/>
+            <w:noWrap/>
+            <w:hideMark/>
+          </w:tcPr>
+          <w:p>
+            <w:pPr>
+              <w:spacing w:after="0" w:line="240" w:lineRule="auto"/>
+              <w:rPr>
+                <w:rFonts w:ascii="Arial" w:eastAsia="Times New Roman" w:hAnsi="Arial" w:cs="Arial"/>
+                <w:sz w:val="20"/>
+                <w:szCs w:val="20"/>
+              </w:rPr>
+            </w:pPr>
+            <w:r>
+              <w:rPr>
+                <w:rFonts w:ascii="Arial" w:eastAsia="Times New Roman" w:hAnsi="Arial" w:cs="Arial"/>
+                <w:sz w:val="20"/>
+                <w:szCs w:val="20"/>
+              </w:rPr>
+              <w:t>/</w:t>
+            </w:r>
+            <w:proofErr w:type="spellStart"/>
+            <w:r>
+              <w:rPr>
+                <w:rFonts w:ascii="Arial" w:eastAsia="Times New Roman" w:hAnsi="Arial" w:cs="Arial"/>
+                <w:sz w:val="20"/>
+                <w:szCs w:val="20"/>
+              </w:rPr>
+              <w:t>ex_stage_i</w:t>
+            </w:r>
+            <w:proofErr w:type="spellEnd"/>
+            <w:r>
+              <w:rPr>
+                <w:rFonts w:ascii="Arial" w:eastAsia="Times New Roman" w:hAnsi="Arial" w:cs="Arial"/>
+                <w:sz w:val="20"/>
+                <w:szCs w:val="20"/>
+              </w:rPr>
+              <w:t>/</w:t>
+            </w:r>
+            <w:proofErr w:type="spellStart"/>
+            <w:r>
+              <w:rPr>
+                <w:rFonts w:ascii="Arial" w:eastAsia="Times New Roman" w:hAnsi="Arial" w:cs="Arial"/>
+                <w:sz w:val="20"/>
+                <w:szCs w:val="20"/>
+              </w:rPr>
+              <w:t>alu_i</w:t>
+            </w:r>
+            <w:proofErr w:type="spellEnd"/>
+            <w:r>
+              <w:rPr>
+                <w:rFonts w:ascii="Arial" w:eastAsia="Times New Roman" w:hAnsi="Arial" w:cs="Arial"/>
+                <w:sz w:val="20"/>
+                <w:szCs w:val="20"/>
+              </w:rPr>
+              <w:t>/</w:t>
+            </w:r>
+            <w:proofErr w:type="spellStart"/>
+            <w:r>
+              <w:rPr>
+                <w:rFonts w:ascii="Arial" w:eastAsia="Times New Roman" w:hAnsi="Arial" w:cs="Arial"/>
+                <w:sz w:val="20"/>
+                <w:szCs w:val="20"/>
+              </w:rPr>
+              <w:t>alu_popcnt_i</w:t>
+            </w:r>
+            <w:proofErr w:type="spellEnd"/>
+          </w:p>
+        </w:tc>
+        <w:tc>
+          <w:tcPr>
+            <w:tcW w:w="1239" w:type="dxa"/>
+            <w:tcBorders>
+              <w:top w:val="nil"/>
+              <w:left w:val="nil"/>
+              <w:bottom w:val="single" w:sz="4" w:space="0" w:color="auto"/>
+              <w:right w:val="single" w:sz="4" w:space="0" w:color="auto"/>
+            </w:tcBorders>
+            <w:shd w:val="clear" w:color="auto" w:fill="auto"/>
+            <w:noWrap/>
+            <w:vAlign w:val="center"/>
+            <w:hideMark/>
+          </w:tcPr>
+          <w:p>
+            <w:pPr>
+              <w:spacing w:after="0" w:line="240" w:lineRule="auto"/>
+              <w:jc w:val="center"/>
+              <w:rPr>
+                <w:rFonts w:ascii="Arial" w:eastAsia="Times New Roman" w:hAnsi="Arial" w:cs="Arial"/>
+                <w:sz w:val="20"/>
+                <w:szCs w:val="20"/>
+              </w:rPr>
+            </w:pPr>
+            <w:r>
+              <w:rPr>
+                <w:rFonts w:ascii="Arial" w:eastAsia="Times New Roman" w:hAnsi="Arial" w:cs="Arial"/>
+                <w:sz w:val="20"/>
+                <w:szCs w:val="20"/>
+              </w:rPr>
+              <w:t>340</w:t>
+            </w:r>
+          </w:p>
+        </w:tc>
+        <w:tc>
+          <w:tcPr>
+            <w:tcW w:w="1767" w:type="dxa"/>
+            <w:tcBorders>
+              <w:top w:val="nil"/>
+              <w:left w:val="nil"/>
+              <w:bottom w:val="single" w:sz="4" w:space="0" w:color="auto"/>
+              <w:right w:val="single" w:sz="4" w:space="0" w:color="auto"/>
+            </w:tcBorders>
+            <w:shd w:val="clear" w:color="auto" w:fill="auto"/>
+            <w:noWrap/>
+            <w:vAlign w:val="center"/>
+            <w:hideMark/>
+          </w:tcPr>
+          <w:p>
+            <w:pPr>
+              <w:spacing w:after="0" w:line="240" w:lineRule="auto"/>
+              <w:jc w:val="center"/>
+              <w:rPr>
+                <w:rFonts w:ascii="Arial" w:eastAsia="Times New Roman" w:hAnsi="Arial" w:cs="Arial"/>
+                <w:sz w:val="20"/>
+                <w:szCs w:val="20"/>
+              </w:rPr>
+            </w:pPr>
+            <w:r>
+              <w:rPr>
+                <w:rFonts w:ascii="Arial" w:eastAsia="Times New Roman" w:hAnsi="Arial" w:cs="Arial"/>
+                <w:sz w:val="20"/>
+                <w:szCs w:val="20"/>
+              </w:rPr>
+              <w:t>100%</w:t>
+            </w:r>
+          </w:p>
+        </w:tc>
+      </w:tr>
+      <w:tr>
+        <w:trPr>
+          <w:trHeight w:val="285"/>
+        </w:trPr>
+        <w:tc>
+          <w:tcPr>
+            <w:tcW w:w="7037" w:type="dxa"/>
+            <w:tcBorders>
+              <w:top w:val="nil"/>
+              <w:left w:val="single" w:sz="4" w:space="0" w:color="auto"/>
+              <w:bottom w:val="single" w:sz="4" w:space="0" w:color="auto"/>
+              <w:right w:val="single" w:sz="4" w:space="0" w:color="auto"/>
+            </w:tcBorders>
+            <w:shd w:val="clear" w:color="000000" w:fill="92CDDC"/>
+            <w:noWrap/>
+            <w:hideMark/>
+          </w:tcPr>
+          <w:p>
+            <w:pPr>
+              <w:spacing w:after="0" w:line="240" w:lineRule="auto"/>
+              <w:rPr>
+                <w:rFonts w:ascii="Arial" w:eastAsia="Times New Roman" w:hAnsi="Arial" w:cs="Arial"/>
+                <w:sz w:val="20"/>
+                <w:szCs w:val="20"/>
+              </w:rPr>
+            </w:pPr>
+            <w:r>
+              <w:rPr>
+                <w:rFonts w:ascii="Arial" w:eastAsia="Times New Roman" w:hAnsi="Arial" w:cs="Arial"/>
+                <w:sz w:val="20"/>
+                <w:szCs w:val="20"/>
+              </w:rPr>
+              <w:t>/</w:t>
+            </w:r>
+            <w:proofErr w:type="spellStart"/>
+            <w:r>
+              <w:rPr>
+                <w:rFonts w:ascii="Arial" w:eastAsia="Times New Roman" w:hAnsi="Arial" w:cs="Arial"/>
+                <w:sz w:val="20"/>
+                <w:szCs w:val="20"/>
+              </w:rPr>
+              <w:t>ex_stage_i</w:t>
+            </w:r>
+            <w:proofErr w:type="spellEnd"/>
+            <w:r>
+              <w:rPr>
+                <w:rFonts w:ascii="Arial" w:eastAsia="Times New Roman" w:hAnsi="Arial" w:cs="Arial"/>
+                <w:sz w:val="20"/>
+                <w:szCs w:val="20"/>
+              </w:rPr>
+              <w:t>/</w:t>
+            </w:r>
+            <w:proofErr w:type="spellStart"/>
+            <w:r>
+              <w:rPr>
+                <w:rFonts w:ascii="Arial" w:eastAsia="Times New Roman" w:hAnsi="Arial" w:cs="Arial"/>
+                <w:sz w:val="20"/>
+                <w:szCs w:val="20"/>
+              </w:rPr>
+              <w:t>alu_i</w:t>
+            </w:r>
+            <w:proofErr w:type="spellEnd"/>
+            <w:r>
+              <w:rPr>
+                <w:rFonts w:ascii="Arial" w:eastAsia="Times New Roman" w:hAnsi="Arial" w:cs="Arial"/>
+                <w:sz w:val="20"/>
+                <w:szCs w:val="20"/>
+              </w:rPr>
+              <w:t>/</w:t>
+            </w:r>
+            <w:proofErr w:type="spellStart"/>
+            <w:r>
+              <w:rPr>
+                <w:rFonts w:ascii="Arial" w:eastAsia="Times New Roman" w:hAnsi="Arial" w:cs="Arial"/>
+                <w:sz w:val="20"/>
+                <w:szCs w:val="20"/>
+              </w:rPr>
+              <w:t>alu_ff_i</w:t>
+            </w:r>
+            <w:proofErr w:type="spellEnd"/>
+          </w:p>
+        </w:tc>
+        <w:tc>
+          <w:tcPr>
+            <w:tcW w:w="1239" w:type="dxa"/>
+            <w:tcBorders>
+              <w:top w:val="nil"/>
+              <w:left w:val="nil"/>
+              <w:bottom w:val="single" w:sz="4" w:space="0" w:color="auto"/>
+              <w:right w:val="single" w:sz="4" w:space="0" w:color="auto"/>
+            </w:tcBorders>
+            <w:shd w:val="clear" w:color="auto" w:fill="auto"/>
+            <w:noWrap/>
+            <w:vAlign w:val="center"/>
+            <w:hideMark/>
+          </w:tcPr>
+          <w:p>
+            <w:pPr>
+              <w:spacing w:after="0" w:line="240" w:lineRule="auto"/>
+              <w:jc w:val="center"/>
+              <w:rPr>
+                <w:rFonts w:ascii="Arial" w:eastAsia="Times New Roman" w:hAnsi="Arial" w:cs="Arial"/>
+                <w:sz w:val="20"/>
+                <w:szCs w:val="20"/>
+              </w:rPr>
+            </w:pPr>
+            <w:r>
+              <w:rPr>
+                <w:rFonts w:ascii="Arial" w:eastAsia="Times New Roman" w:hAnsi="Arial" w:cs="Arial"/>
+                <w:sz w:val="20"/>
+                <w:szCs w:val="20"/>
+              </w:rPr>
+              <w:t>416</w:t>
+            </w:r>
+          </w:p>
+        </w:tc>
+        <w:tc>
+          <w:tcPr>
+            <w:tcW w:w="1767" w:type="dxa"/>
+            <w:tcBorders>
+              <w:top w:val="nil"/>
+              <w:left w:val="nil"/>
+              <w:bottom w:val="single" w:sz="4" w:space="0" w:color="auto"/>
+              <w:right w:val="single" w:sz="4" w:space="0" w:color="auto"/>
+            </w:tcBorders>
+            <w:shd w:val="clear" w:color="auto" w:fill="auto"/>
+            <w:noWrap/>
+            <w:vAlign w:val="center"/>
+            <w:hideMark/>
+          </w:tcPr>
+          <w:p>
+            <w:pPr>
+              <w:spacing w:after="0" w:line="240" w:lineRule="auto"/>
+              <w:jc w:val="center"/>
+              <w:rPr>
+                <w:rFonts w:ascii="Arial" w:eastAsia="Times New Roman" w:hAnsi="Arial" w:cs="Arial"/>
+                <w:sz w:val="20"/>
+                <w:szCs w:val="20"/>
+              </w:rPr>
+            </w:pPr>
+            <w:r>
+              <w:rPr>
+                <w:rFonts w:ascii="Arial" w:eastAsia="Times New Roman" w:hAnsi="Arial" w:cs="Arial"/>
+                <w:sz w:val="20"/>
+                <w:szCs w:val="20"/>
+              </w:rPr>
+              <w:t>100%</w:t>
+            </w:r>
+          </w:p>
+        </w:tc>
+      </w:tr>
+      <w:tr>
+        <w:trPr>
+          <w:trHeight w:val="285"/>
+        </w:trPr>
+        <w:tc>
+          <w:tcPr>
+            <w:tcW w:w="7037" w:type="dxa"/>
+            <w:tcBorders>
+              <w:top w:val="nil"/>
+              <w:left w:val="single" w:sz="4" w:space="0" w:color="auto"/>
+              <w:bottom w:val="single" w:sz="4" w:space="0" w:color="auto"/>
+              <w:right w:val="single" w:sz="4" w:space="0" w:color="auto"/>
+            </w:tcBorders>
+            <w:shd w:val="clear" w:color="000000" w:fill="92CDDC"/>
+            <w:noWrap/>
+            <w:hideMark/>
+          </w:tcPr>
+          <w:p>
+            <w:pPr>
+              <w:spacing w:after="0" w:line="240" w:lineRule="auto"/>
+              <w:rPr>
+                <w:rFonts w:ascii="Arial" w:eastAsia="Times New Roman" w:hAnsi="Arial" w:cs="Arial"/>
+                <w:sz w:val="20"/>
+                <w:szCs w:val="20"/>
+              </w:rPr>
+            </w:pPr>
+            <w:r>
+              <w:rPr>
+                <w:rFonts w:ascii="Arial" w:eastAsia="Times New Roman" w:hAnsi="Arial" w:cs="Arial"/>
+                <w:sz w:val="20"/>
+                <w:szCs w:val="20"/>
+              </w:rPr>
+              <w:t>/</w:t>
+            </w:r>
+            <w:proofErr w:type="spellStart"/>
+            <w:r>
+              <w:rPr>
+                <w:rFonts w:ascii="Arial" w:eastAsia="Times New Roman" w:hAnsi="Arial" w:cs="Arial"/>
+                <w:sz w:val="20"/>
+                <w:szCs w:val="20"/>
+              </w:rPr>
+              <w:t>ex_stage_i</w:t>
+            </w:r>
+            <w:proofErr w:type="spellEnd"/>
+            <w:r>
+              <w:rPr>
+                <w:rFonts w:ascii="Arial" w:eastAsia="Times New Roman" w:hAnsi="Arial" w:cs="Arial"/>
+                <w:sz w:val="20"/>
+                <w:szCs w:val="20"/>
+              </w:rPr>
+              <w:t>/</w:t>
+            </w:r>
+            <w:proofErr w:type="spellStart"/>
+            <w:r>
+              <w:rPr>
+                <w:rFonts w:ascii="Arial" w:eastAsia="Times New Roman" w:hAnsi="Arial" w:cs="Arial"/>
+                <w:sz w:val="20"/>
+                <w:szCs w:val="20"/>
+              </w:rPr>
+              <w:t>alu_i</w:t>
+            </w:r>
+            <w:proofErr w:type="spellEnd"/>
+            <w:r>
+              <w:rPr>
+                <w:rFonts w:ascii="Arial" w:eastAsia="Times New Roman" w:hAnsi="Arial" w:cs="Arial"/>
+                <w:sz w:val="20"/>
+                <w:szCs w:val="20"/>
+              </w:rPr>
+              <w:t>/</w:t>
+            </w:r>
+            <w:proofErr w:type="spellStart"/>
+            <w:r>
+              <w:rPr>
+                <w:rFonts w:ascii="Arial" w:eastAsia="Times New Roman" w:hAnsi="Arial" w:cs="Arial"/>
+                <w:sz w:val="20"/>
+                <w:szCs w:val="20"/>
+              </w:rPr>
+              <w:t>int_div_div_i</w:t>
+            </w:r>
+            <w:proofErr w:type="spellEnd"/>
+          </w:p>
+        </w:tc>
+        <w:tc>
+          <w:tcPr>
+            <w:tcW w:w="1239" w:type="dxa"/>
+            <w:tcBorders>
+              <w:top w:val="nil"/>
+              <w:left w:val="nil"/>
+              <w:bottom w:val="single" w:sz="4" w:space="0" w:color="auto"/>
+              <w:right w:val="single" w:sz="4" w:space="0" w:color="auto"/>
+            </w:tcBorders>
+            <w:shd w:val="clear" w:color="auto" w:fill="auto"/>
+            <w:noWrap/>
+            <w:vAlign w:val="center"/>
+            <w:hideMark/>
+          </w:tcPr>
+          <w:p>
+            <w:pPr>
+              <w:spacing w:after="0" w:line="240" w:lineRule="auto"/>
+              <w:jc w:val="center"/>
+              <w:rPr>
+                <w:rFonts w:ascii="Arial" w:eastAsia="Times New Roman" w:hAnsi="Arial" w:cs="Arial"/>
+                <w:sz w:val="20"/>
+                <w:szCs w:val="20"/>
+              </w:rPr>
+            </w:pPr>
+            <w:r>
+              <w:rPr>
+                <w:rFonts w:ascii="Arial" w:eastAsia="Times New Roman" w:hAnsi="Arial" w:cs="Arial"/>
+                <w:sz w:val="20"/>
+                <w:szCs w:val="20"/>
+              </w:rPr>
+              <w:t>5280</w:t>
+            </w:r>
+          </w:p>
+        </w:tc>
+        <w:tc>
+          <w:tcPr>
+            <w:tcW w:w="1767" w:type="dxa"/>
+            <w:tcBorders>
+              <w:top w:val="nil"/>
+              <w:left w:val="nil"/>
+              <w:bottom w:val="single" w:sz="4" w:space="0" w:color="auto"/>
+              <w:right w:val="single" w:sz="4" w:space="0" w:color="auto"/>
+            </w:tcBorders>
+            <w:shd w:val="clear" w:color="auto" w:fill="auto"/>
+            <w:noWrap/>
+            <w:vAlign w:val="center"/>
+            <w:hideMark/>
+          </w:tcPr>
+          <w:p>
+            <w:pPr>
+              <w:spacing w:after="0" w:line="240" w:lineRule="auto"/>
+              <w:jc w:val="center"/>
+              <w:rPr>
+                <w:rFonts w:ascii="Arial" w:eastAsia="Times New Roman" w:hAnsi="Arial" w:cs="Arial"/>
+                <w:sz w:val="20"/>
+                <w:szCs w:val="20"/>
+              </w:rPr>
+            </w:pPr>
+            <w:r>
+              <w:rPr>
+                <w:rFonts w:ascii="Arial" w:eastAsia="Times New Roman" w:hAnsi="Arial" w:cs="Arial"/>
+                <w:sz w:val="20"/>
+                <w:szCs w:val="20"/>
+              </w:rPr>
+              <w:t>96%</w:t>
+            </w:r>
+          </w:p>
+        </w:tc>
+      </w:tr>
+      <w:tr>
+        <w:trPr>
+          <w:trHeight w:val="285"/>
+        </w:trPr>
+        <w:tc>
+          <w:tcPr>
+            <w:tcW w:w="7037" w:type="dxa"/>
+            <w:tcBorders>
+              <w:top w:val="nil"/>
+              <w:left w:val="single" w:sz="4" w:space="0" w:color="auto"/>
+              <w:bottom w:val="single" w:sz="4" w:space="0" w:color="auto"/>
+              <w:right w:val="single" w:sz="4" w:space="0" w:color="auto"/>
+            </w:tcBorders>
+            <w:shd w:val="clear" w:color="000000" w:fill="92CDDC"/>
+            <w:noWrap/>
+            <w:hideMark/>
+          </w:tcPr>
+          <w:p>
+            <w:pPr>
+              <w:spacing w:after="0" w:line="240" w:lineRule="auto"/>
+              <w:rPr>
+                <w:rFonts w:ascii="Arial" w:eastAsia="Times New Roman" w:hAnsi="Arial" w:cs="Arial"/>
+                <w:sz w:val="20"/>
+                <w:szCs w:val="20"/>
+              </w:rPr>
+            </w:pPr>
+            <w:r>
+              <w:rPr>
+                <w:rFonts w:ascii="Arial" w:eastAsia="Times New Roman" w:hAnsi="Arial" w:cs="Arial"/>
+                <w:sz w:val="20"/>
+                <w:szCs w:val="20"/>
+              </w:rPr>
+              <w:t>/</w:t>
+            </w:r>
+            <w:proofErr w:type="spellStart"/>
+            <w:r>
+              <w:rPr>
+                <w:rFonts w:ascii="Arial" w:eastAsia="Times New Roman" w:hAnsi="Arial" w:cs="Arial"/>
+                <w:sz w:val="20"/>
+                <w:szCs w:val="20"/>
+              </w:rPr>
+              <w:t>ex_stage_i</w:t>
+            </w:r>
+            <w:proofErr w:type="spellEnd"/>
+            <w:r>
+              <w:rPr>
+                <w:rFonts w:ascii="Arial" w:eastAsia="Times New Roman" w:hAnsi="Arial" w:cs="Arial"/>
+                <w:sz w:val="20"/>
+                <w:szCs w:val="20"/>
+              </w:rPr>
+              <w:t>/</w:t>
+            </w:r>
+            <w:proofErr w:type="spellStart"/>
+            <w:r>
+              <w:rPr>
+                <w:rFonts w:ascii="Arial" w:eastAsia="Times New Roman" w:hAnsi="Arial" w:cs="Arial"/>
+                <w:sz w:val="20"/>
+                <w:szCs w:val="20"/>
+              </w:rPr>
+              <w:t>mult_i</w:t>
+            </w:r>
+            <w:proofErr w:type="spellEnd"/>
+          </w:p>
+        </w:tc>
+        <w:tc>
+          <w:tcPr>
+            <w:tcW w:w="1239" w:type="dxa"/>
+            <w:tcBorders>
+              <w:top w:val="nil"/>
+              <w:left w:val="nil"/>
+              <w:bottom w:val="single" w:sz="4" w:space="0" w:color="auto"/>
+              <w:right w:val="single" w:sz="4" w:space="0" w:color="auto"/>
+            </w:tcBorders>
+            <w:shd w:val="clear" w:color="auto" w:fill="auto"/>
+            <w:noWrap/>
+            <w:vAlign w:val="center"/>
+            <w:hideMark/>
+          </w:tcPr>
+          <w:p>
+            <w:pPr>
+              <w:spacing w:after="0" w:line="240" w:lineRule="auto"/>
+              <w:jc w:val="center"/>
+              <w:rPr>
+                <w:rFonts w:ascii="Arial" w:eastAsia="Times New Roman" w:hAnsi="Arial" w:cs="Arial"/>
+                <w:sz w:val="20"/>
+                <w:szCs w:val="20"/>
+              </w:rPr>
+            </w:pPr>
+            <w:r>
+              <w:rPr>
+                <w:rFonts w:ascii="Arial" w:eastAsia="Times New Roman" w:hAnsi="Arial" w:cs="Arial"/>
+                <w:sz w:val="20"/>
+                <w:szCs w:val="20"/>
+              </w:rPr>
+              <w:t>39780</w:t>
+            </w:r>
+          </w:p>
+        </w:tc>
+        <w:tc>
+          <w:tcPr>
+            <w:tcW w:w="1767" w:type="dxa"/>
+            <w:tcBorders>
+              <w:top w:val="nil"/>
+              <w:left w:val="nil"/>
+              <w:bottom w:val="single" w:sz="4" w:space="0" w:color="auto"/>
+              <w:right w:val="single" w:sz="4" w:space="0" w:color="auto"/>
+            </w:tcBorders>
+            <w:shd w:val="clear" w:color="auto" w:fill="auto"/>
+            <w:noWrap/>
+            <w:vAlign w:val="center"/>
+            <w:hideMark/>
+          </w:tcPr>
+          <w:p>
+            <w:pPr>
+              <w:spacing w:after="0" w:line="240" w:lineRule="auto"/>
+              <w:jc w:val="center"/>
+              <w:rPr>
+                <w:rFonts w:ascii="Arial" w:eastAsia="Times New Roman" w:hAnsi="Arial" w:cs="Arial"/>
+                <w:sz w:val="20"/>
+                <w:szCs w:val="20"/>
+              </w:rPr>
+            </w:pPr>
+            <w:r>
+              <w:rPr>
+                <w:rFonts w:ascii="Arial" w:eastAsia="Times New Roman" w:hAnsi="Arial" w:cs="Arial"/>
+                <w:sz w:val="20"/>
+                <w:szCs w:val="20"/>
+              </w:rPr>
+              <w:t>97%</w:t>
+            </w:r>
+          </w:p>
+        </w:tc>
+      </w:tr>
+      <w:tr>
+        <w:trPr>
+          <w:trHeight w:val="285"/>
+        </w:trPr>
+        <w:tc>
+          <w:tcPr>
+            <w:tcW w:w="7037" w:type="dxa"/>
+            <w:tcBorders>
+              <w:top w:val="nil"/>
+              <w:left w:val="single" w:sz="4" w:space="0" w:color="auto"/>
+              <w:bottom w:val="single" w:sz="4" w:space="0" w:color="auto"/>
+              <w:right w:val="single" w:sz="4" w:space="0" w:color="auto"/>
+            </w:tcBorders>
+            <w:shd w:val="clear" w:color="000000" w:fill="92D050"/>
+            <w:noWrap/>
+            <w:hideMark/>
+          </w:tcPr>
+          <w:p>
+            <w:pPr>
+              <w:spacing w:after="0" w:line="240" w:lineRule="auto"/>
+              <w:rPr>
+                <w:rFonts w:ascii="Arial" w:eastAsia="Times New Roman" w:hAnsi="Arial" w:cs="Arial"/>
+                <w:sz w:val="20"/>
+                <w:szCs w:val="20"/>
+              </w:rPr>
+            </w:pPr>
+            <w:r>
+              <w:rPr>
+                <w:rFonts w:ascii="Arial" w:eastAsia="Times New Roman" w:hAnsi="Arial" w:cs="Arial"/>
+                <w:sz w:val="20"/>
+                <w:szCs w:val="20"/>
+              </w:rPr>
+              <w:t>/</w:t>
+            </w:r>
+            <w:proofErr w:type="spellStart"/>
+            <w:r>
+              <w:rPr>
+                <w:rFonts w:ascii="Arial" w:eastAsia="Times New Roman" w:hAnsi="Arial" w:cs="Arial"/>
+                <w:sz w:val="20"/>
+                <w:szCs w:val="20"/>
+              </w:rPr>
+              <w:t>load_store_unit_i</w:t>
+            </w:r>
+            <w:proofErr w:type="spellEnd"/>
+          </w:p>
+        </w:tc>
+        <w:tc>
+          <w:tcPr>
+            <w:tcW w:w="1239" w:type="dxa"/>
+            <w:tcBorders>
+              <w:top w:val="nil"/>
+              <w:left w:val="nil"/>
+              <w:bottom w:val="single" w:sz="4" w:space="0" w:color="auto"/>
+              <w:right w:val="single" w:sz="4" w:space="0" w:color="auto"/>
+            </w:tcBorders>
+            <w:shd w:val="clear" w:color="auto" w:fill="auto"/>
+            <w:noWrap/>
+            <w:vAlign w:val="center"/>
+            <w:hideMark/>
+          </w:tcPr>
+          <w:p>
+            <w:pPr>
+              <w:spacing w:after="0" w:line="240" w:lineRule="auto"/>
+              <w:jc w:val="center"/>
+              <w:rPr>
+                <w:rFonts w:ascii="Arial" w:eastAsia="Times New Roman" w:hAnsi="Arial" w:cs="Arial"/>
+                <w:sz w:val="20"/>
+                <w:szCs w:val="20"/>
+              </w:rPr>
+            </w:pPr>
+            <w:r>
+              <w:rPr>
+                <w:rFonts w:ascii="Arial" w:eastAsia="Times New Roman" w:hAnsi="Arial" w:cs="Arial"/>
+                <w:sz w:val="20"/>
+                <w:szCs w:val="20"/>
+              </w:rPr>
+              <w:t>5608</w:t>
+            </w:r>
+          </w:p>
+        </w:tc>
+        <w:tc>
+          <w:tcPr>
+            <w:tcW w:w="1767" w:type="dxa"/>
+            <w:tcBorders>
+              <w:top w:val="nil"/>
+              <w:left w:val="nil"/>
+              <w:bottom w:val="single" w:sz="4" w:space="0" w:color="auto"/>
+              <w:right w:val="single" w:sz="4" w:space="0" w:color="auto"/>
+            </w:tcBorders>
+            <w:shd w:val="clear" w:color="auto" w:fill="auto"/>
+            <w:noWrap/>
+            <w:vAlign w:val="center"/>
+            <w:hideMark/>
+          </w:tcPr>
+          <w:p>
+            <w:pPr>
+              <w:spacing w:after="0" w:line="240" w:lineRule="auto"/>
+              <w:jc w:val="center"/>
+              <w:rPr>
+                <w:rFonts w:ascii="Arial" w:eastAsia="Times New Roman" w:hAnsi="Arial" w:cs="Arial"/>
+                <w:sz w:val="20"/>
+                <w:szCs w:val="20"/>
+              </w:rPr>
+            </w:pPr>
+            <w:r>
+              <w:rPr>
+                <w:rFonts w:ascii="Arial" w:eastAsia="Times New Roman" w:hAnsi="Arial" w:cs="Arial"/>
+                <w:sz w:val="20"/>
+                <w:szCs w:val="20"/>
+              </w:rPr>
+              <w:t>78%</w:t>
+            </w:r>
+          </w:p>
+        </w:tc>
+      </w:tr>
+      <w:tr>
+        <w:trPr>
+          <w:trHeight w:val="285"/>
+        </w:trPr>
+        <w:tc>
+          <w:tcPr>
+            <w:tcW w:w="7037" w:type="dxa"/>
+            <w:tcBorders>
+              <w:top w:val="nil"/>
+              <w:left w:val="single" w:sz="4" w:space="0" w:color="auto"/>
+              <w:bottom w:val="single" w:sz="4" w:space="0" w:color="auto"/>
+              <w:right w:val="single" w:sz="4" w:space="0" w:color="auto"/>
+            </w:tcBorders>
+            <w:shd w:val="clear" w:color="000000" w:fill="FF0000"/>
+            <w:noWrap/>
+            <w:hideMark/>
+          </w:tcPr>
+          <w:p>
+            <w:pPr>
+              <w:spacing w:after="0" w:line="240" w:lineRule="auto"/>
+              <w:rPr>
+                <w:rFonts w:ascii="Arial" w:eastAsia="Times New Roman" w:hAnsi="Arial" w:cs="Arial"/>
+                <w:sz w:val="20"/>
+                <w:szCs w:val="20"/>
+              </w:rPr>
+            </w:pPr>
+            <w:r>
+              <w:rPr>
+                <w:rFonts w:ascii="Arial" w:eastAsia="Times New Roman" w:hAnsi="Arial" w:cs="Arial"/>
+                <w:sz w:val="20"/>
+                <w:szCs w:val="20"/>
+              </w:rPr>
+              <w:t>/</w:t>
+            </w:r>
+            <w:proofErr w:type="spellStart"/>
+            <w:r>
+              <w:rPr>
+                <w:rFonts w:ascii="Arial" w:eastAsia="Times New Roman" w:hAnsi="Arial" w:cs="Arial"/>
+                <w:sz w:val="20"/>
+                <w:szCs w:val="20"/>
+              </w:rPr>
+              <w:t>cs_registers_i</w:t>
+            </w:r>
+            <w:proofErr w:type="spellEnd"/>
+          </w:p>
+        </w:tc>
+        <w:tc>
+          <w:tcPr>
+            <w:tcW w:w="1239" w:type="dxa"/>
+            <w:tcBorders>
+              <w:top w:val="nil"/>
+              <w:left w:val="nil"/>
+              <w:bottom w:val="single" w:sz="4" w:space="0" w:color="auto"/>
+              <w:right w:val="single" w:sz="4" w:space="0" w:color="auto"/>
+            </w:tcBorders>
+            <w:shd w:val="clear" w:color="000000" w:fill="FF0000"/>
+            <w:noWrap/>
+            <w:vAlign w:val="center"/>
+            <w:hideMark/>
+          </w:tcPr>
+          <w:p>
+            <w:pPr>
+              <w:spacing w:after="0" w:line="240" w:lineRule="auto"/>
+              <w:jc w:val="center"/>
+              <w:rPr>
+                <w:rFonts w:ascii="Arial" w:eastAsia="Times New Roman" w:hAnsi="Arial" w:cs="Arial"/>
+                <w:sz w:val="20"/>
+                <w:szCs w:val="20"/>
+              </w:rPr>
+            </w:pPr>
+            <w:r>
+              <w:rPr>
+                <w:rFonts w:ascii="Arial" w:eastAsia="Times New Roman" w:hAnsi="Arial" w:cs="Arial"/>
+                <w:sz w:val="20"/>
+                <w:szCs w:val="20"/>
+              </w:rPr>
+              <w:t>30680</w:t>
+            </w:r>
+          </w:p>
+        </w:tc>
+        <w:tc>
+          <w:tcPr>
+            <w:tcW w:w="1767" w:type="dxa"/>
+            <w:tcBorders>
+              <w:top w:val="nil"/>
+              <w:left w:val="nil"/>
+              <w:bottom w:val="single" w:sz="4" w:space="0" w:color="auto"/>
+              <w:right w:val="single" w:sz="4" w:space="0" w:color="auto"/>
+            </w:tcBorders>
+            <w:shd w:val="clear" w:color="000000" w:fill="FF0000"/>
+            <w:noWrap/>
+            <w:vAlign w:val="center"/>
+            <w:hideMark/>
+          </w:tcPr>
+          <w:p>
+            <w:pPr>
+              <w:spacing w:after="0" w:line="240" w:lineRule="auto"/>
+              <w:jc w:val="center"/>
+              <w:rPr>
+                <w:rFonts w:ascii="Arial" w:eastAsia="Times New Roman" w:hAnsi="Arial" w:cs="Arial"/>
+                <w:sz w:val="20"/>
+                <w:szCs w:val="20"/>
+              </w:rPr>
+            </w:pPr>
+            <w:r>
+              <w:rPr>
+                <w:rFonts w:ascii="Arial" w:eastAsia="Times New Roman" w:hAnsi="Arial" w:cs="Arial"/>
+                <w:sz w:val="20"/>
+                <w:szCs w:val="20"/>
+              </w:rPr>
+              <w:t>NAN</w:t>
+            </w:r>
+          </w:p>
+        </w:tc>
+      </w:tr>
+      <w:tr>
+        <w:trPr>
+          <w:trHeight w:val="285"/>
+        </w:trPr>
+        <w:tc>
+          <w:tcPr>
+            <w:tcW w:w="7037" w:type="dxa"/>
+            <w:tcBorders>
+              <w:top w:val="nil"/>
+              <w:left w:val="single" w:sz="4" w:space="0" w:color="auto"/>
+              <w:bottom w:val="single" w:sz="4" w:space="0" w:color="auto"/>
+              <w:right w:val="single" w:sz="4" w:space="0" w:color="auto"/>
+            </w:tcBorders>
+            <w:shd w:val="clear" w:color="000000" w:fill="FF0000"/>
+            <w:noWrap/>
+            <w:hideMark/>
+          </w:tcPr>
+          <w:p>
+            <w:pPr>
+              <w:spacing w:after="0" w:line="240" w:lineRule="auto"/>
+              <w:rPr>
+                <w:rFonts w:ascii="Arial" w:eastAsia="Times New Roman" w:hAnsi="Arial" w:cs="Arial"/>
+                <w:sz w:val="20"/>
+                <w:szCs w:val="20"/>
+              </w:rPr>
+            </w:pPr>
+            <w:r>
+              <w:rPr>
+                <w:rFonts w:ascii="Arial" w:eastAsia="Times New Roman" w:hAnsi="Arial" w:cs="Arial"/>
+                <w:sz w:val="20"/>
+                <w:szCs w:val="20"/>
+              </w:rPr>
+              <w:t>/</w:t>
+            </w:r>
+            <w:proofErr w:type="spellStart"/>
+            <w:r>
+              <w:rPr>
+                <w:rFonts w:ascii="Arial" w:eastAsia="Times New Roman" w:hAnsi="Arial" w:cs="Arial"/>
+                <w:sz w:val="20"/>
+                <w:szCs w:val="20"/>
+              </w:rPr>
+              <w:t>RISCY_PMP_pmp_unit_i</w:t>
+            </w:r>
+            <w:proofErr w:type="spellEnd"/>
+          </w:p>
+        </w:tc>
+        <w:tc>
+          <w:tcPr>
+            <w:tcW w:w="1239" w:type="dxa"/>
+            <w:tcBorders>
+              <w:top w:val="nil"/>
+              <w:left w:val="nil"/>
+              <w:bottom w:val="single" w:sz="4" w:space="0" w:color="auto"/>
+              <w:right w:val="single" w:sz="4" w:space="0" w:color="auto"/>
+            </w:tcBorders>
+            <w:shd w:val="clear" w:color="000000" w:fill="FF0000"/>
+            <w:noWrap/>
+            <w:vAlign w:val="center"/>
+            <w:hideMark/>
+          </w:tcPr>
+          <w:p>
+            <w:pPr>
+              <w:spacing w:after="0" w:line="240" w:lineRule="auto"/>
+              <w:jc w:val="center"/>
+              <w:rPr>
+                <w:rFonts w:ascii="Arial" w:eastAsia="Times New Roman" w:hAnsi="Arial" w:cs="Arial"/>
+                <w:sz w:val="20"/>
+                <w:szCs w:val="20"/>
+              </w:rPr>
+            </w:pPr>
+            <w:r>
+              <w:rPr>
+                <w:rFonts w:ascii="Arial" w:eastAsia="Times New Roman" w:hAnsi="Arial" w:cs="Arial"/>
+                <w:sz w:val="20"/>
+                <w:szCs w:val="20"/>
+              </w:rPr>
+              <w:t>76610</w:t>
+            </w:r>
+          </w:p>
+        </w:tc>
+        <w:tc>
+          <w:tcPr>
+            <w:tcW w:w="1767" w:type="dxa"/>
+            <w:tcBorders>
+              <w:top w:val="nil"/>
+              <w:left w:val="nil"/>
+              <w:bottom w:val="single" w:sz="4" w:space="0" w:color="auto"/>
+              <w:right w:val="single" w:sz="4" w:space="0" w:color="auto"/>
+            </w:tcBorders>
+            <w:shd w:val="clear" w:color="000000" w:fill="FF0000"/>
+            <w:noWrap/>
+            <w:vAlign w:val="center"/>
+            <w:hideMark/>
+          </w:tcPr>
+          <w:p>
+            <w:pPr>
+              <w:spacing w:after="0" w:line="240" w:lineRule="auto"/>
+              <w:jc w:val="center"/>
+              <w:rPr>
+                <w:rFonts w:ascii="Arial" w:eastAsia="Times New Roman" w:hAnsi="Arial" w:cs="Arial"/>
+                <w:sz w:val="20"/>
+                <w:szCs w:val="20"/>
+              </w:rPr>
+            </w:pPr>
+            <w:r>
+              <w:rPr>
+                <w:rFonts w:ascii="Arial" w:eastAsia="Times New Roman" w:hAnsi="Arial" w:cs="Arial"/>
+                <w:sz w:val="20"/>
+                <w:szCs w:val="20"/>
+              </w:rPr>
+              <w:t>NAN</w:t>
+            </w:r>
+          </w:p>
+        </w:tc>
+      </w:tr>
+    </w:tbl>
     <w:p>
       <w:r>
         <w:rPr>
@@ -471,16 +3753,16 @@
         <mc:AlternateContent>
           <mc:Choice Requires="wps">
             <w:drawing>
-              <wp:anchor distT="0" distB="0" distL="114300" distR="114300" simplePos="0" relativeHeight="251660288" behindDoc="0" locked="0" layoutInCell="1" allowOverlap="1" wp14:anchorId="6850C9D5" wp14:editId="18855A3C">
+              <wp:anchor distT="0" distB="0" distL="114300" distR="114300" simplePos="0" relativeHeight="251659264" behindDoc="0" locked="0" layoutInCell="1" allowOverlap="1" wp14:anchorId="13B2FCFC" wp14:editId="11E36BBB">
                 <wp:simplePos x="0" y="0"/>
-                <wp:positionH relativeFrom="column">
-                  <wp:posOffset>-720090</wp:posOffset>
+                <wp:positionH relativeFrom="page">
+                  <wp:align>left</wp:align>
                 </wp:positionH>
                 <wp:positionV relativeFrom="paragraph">
-                  <wp:posOffset>4043680</wp:posOffset>
+                  <wp:posOffset>370568</wp:posOffset>
                 </wp:positionV>
-                <wp:extent cx="7555865" cy="635"/>
-                <wp:effectExtent l="0" t="0" r="0" b="0"/>
+                <wp:extent cx="7555865" cy="225425"/>
+                <wp:effectExtent l="0" t="0" r="6985" b="3175"/>
                 <wp:wrapSquare wrapText="bothSides"/>
                 <wp:docPr id="25" name="Text Box 25"/>
                 <wp:cNvGraphicFramePr/>
@@ -491,7 +3773,7 @@
                       <wps:spPr>
                         <a:xfrm>
                           <a:off x="0" y="0"/>
-                          <a:ext cx="7555865" cy="635"/>
+                          <a:ext cx="7555865" cy="225425"/>
                         </a:xfrm>
                         <a:prstGeom prst="rect">
                           <a:avLst/>
@@ -571,11 +3853,11 @@
           </mc:Choice>
           <mc:Fallback>
             <w:pict>
-              <v:shapetype w14:anchorId="6850C9D5" id="_x0000_t202" coordsize="21600,21600" o:spt="202" path="m,l,21600r21600,l21600,xe">
+              <v:shapetype w14:anchorId="13B2FCFC" id="_x0000_t202" coordsize="21600,21600" o:spt="202" path="m,l,21600r21600,l21600,xe">
                 <v:stroke joinstyle="miter"/>
                 <v:path gradientshapeok="t" o:connecttype="rect"/>
               </v:shapetype>
-              <v:shape id="Text Box 25" o:spid="_x0000_s1026" type="#_x0000_t202" style="position:absolute;margin-left:-56.7pt;margin-top:318.4pt;width:594.95pt;height:.05pt;z-index:251660288;visibility:visible;mso-wrap-style:square;mso-wrap-distance-left:9pt;mso-wrap-distance-top:0;mso-wrap-distance-right:9pt;mso-wrap-distance-bottom:0;mso-position-horizontal:absolute;mso-position-horizontal-relative:text;mso-position-vertical:absolute;mso-position-vertical-relative:text;v-text-anchor:top" o:gfxdata="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" stroked="f">
+              <v:shape id="Text Box 25" o:spid="_x0000_s1026" type="#_x0000_t202" style="position:absolute;margin-left:0;margin-top:29.2pt;width:594.95pt;height:17.75pt;z-index:251659264;visibility:visible;mso-wrap-style:square;mso-wrap-distance-left:9pt;mso-wrap-distance-top:0;mso-wrap-distance-right:9pt;mso-wrap-distance-bottom:0;mso-position-horizontal:left;mso-position-horizontal-relative:page;mso-position-vertical:absolute;mso-position-vertical-relative:text;v-text-anchor:top" o:gfxdata="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" stroked="f">
                 <v:textbox style="mso-fit-shape-to-text:t" inset="0,0,0,0">
                   <w:txbxContent>
                     <w:p>
@@ -630,106 +3912,19 @@
                     </w:p>
                   </w:txbxContent>
                 </v:textbox>
-                <w10:wrap type="square"/>
+                <w10:wrap type="square" anchorx="page"/>
               </v:shape>
             </w:pict>
           </mc:Fallback>
         </mc:AlternateContent>
-      </w:r>
-      <w:r>
-        <w:rPr>
-          <w:noProof/>
-        </w:rPr>
-        <w:drawing>
-          <wp:anchor distT="0" distB="0" distL="114300" distR="114300" simplePos="0" relativeHeight="251658240" behindDoc="0" locked="0" layoutInCell="1" allowOverlap="1" wp14:anchorId="29129463" wp14:editId="79A17524">
-            <wp:simplePos x="0" y="0"/>
-            <wp:positionH relativeFrom="page">
-              <wp:align>right</wp:align>
-            </wp:positionH>
-            <wp:positionV relativeFrom="paragraph">
-              <wp:posOffset>317598</wp:posOffset>
-            </wp:positionV>
-            <wp:extent cx="7555865" cy="3669030"/>
-            <wp:effectExtent l="0" t="0" r="6985" b="7620"/>
-            <wp:wrapSquare wrapText="bothSides"/>
-            <wp:docPr id="24" name="Picture 24" descr="Text&#10;&#10;Description automatically generated"/>
-            <wp:cNvGraphicFramePr>
-              <a:graphicFrameLocks xmlns:a="http://schemas.openxmlformats.org/drawingml/2006/main" noChangeAspect="1"/>
-            </wp:cNvGraphicFramePr>
-            <a:graphic xmlns:a="http://schemas.openxmlformats.org/drawingml/2006/main">
-              <a:graphicData uri="http://schemas.openxmlformats.org/drawingml/2006/picture">
-                <pic:pic xmlns:pic="http://schemas.openxmlformats.org/drawingml/2006/picture">
-                  <pic:nvPicPr>
-                    <pic:cNvPr id="24" name="Picture 24" descr="Text&#10;&#10;Description automatically generated"/>
-                    <pic:cNvPicPr/>
-                  </pic:nvPicPr>
-                  <pic:blipFill>
-                    <a:blip r:embed="rId10">
-                      <a:extLst>
-                        <a:ext uri="{28A0092B-C50C-407E-A947-70E740481C1C}">
-                          <a14:useLocalDpi xmlns:a14="http://schemas.microsoft.com/office/drawing/2010/main" val="0"/>
-                        </a:ext>
-                      </a:extLst>
-                    </a:blip>
-                    <a:stretch>
-                      <a:fillRect/>
-                    </a:stretch>
-                  </pic:blipFill>
-                  <pic:spPr>
-                    <a:xfrm>
-                      <a:off x="0" y="0"/>
-                      <a:ext cx="7555865" cy="3669030"/>
-                    </a:xfrm>
-                    <a:prstGeom prst="rect">
-                      <a:avLst/>
-                    </a:prstGeom>
-                  </pic:spPr>
-                </pic:pic>
-              </a:graphicData>
-            </a:graphic>
-            <wp14:sizeRelH relativeFrom="page">
-              <wp14:pctWidth>0</wp14:pctWidth>
-            </wp14:sizeRelH>
-            <wp14:sizeRelV relativeFrom="page">
-              <wp14:pctHeight>0</wp14:pctHeight>
-            </wp14:sizeRelV>
-          </wp:anchor>
-        </w:drawing>
-      </w:r>
-      <w:r>
-        <w:t xml:space="preserve">The overall simulation result is reported in figure below </w:t>
-      </w:r>
-    </w:p>
-    <w:p>
-      <w:r>
-        <w:t xml:space="preserve"> </w:t>
       </w:r>
     </w:p>
     <w:p/>
     <w:p/>
     <w:p/>
     <w:p/>
-    <w:p/>
-    <w:p/>
-    <w:p/>
-    <w:p/>
-    <w:p/>
-    <w:p/>
-    <w:p/>
-    <w:p/>
-    <w:p/>
-    <w:p/>
-    <w:p/>
-    <w:p/>
-    <w:p/>
-    <w:p/>
-    <w:p/>
-    <w:p/>
-    <w:p/>
-    <w:p/>
-    <w:p/>
     <w:sectPr>
-      <w:footerReference w:type="default" r:id="rId11"/>
+      <w:footerReference w:type="default" r:id="rId10"/>
       <w:type w:val="continuous"/>
       <w:pgSz w:w="11906" w:h="16838"/>
       <w:pgMar w:top="1417" w:right="1134" w:bottom="1134" w:left="1134" w:header="709" w:footer="709" w:gutter="0"/>
@@ -3292,6 +6487,76 @@
     <w:unhideWhenUsed/>
     <w:rsid w:val="00774F50"/>
   </w:style>
+  <w:style w:type="character" w:styleId="CommentReference">
+    <w:name w:val="annotation reference"/>
+    <w:basedOn w:val="DefaultParagraphFont"/>
+    <w:uiPriority w:val="99"/>
+    <w:semiHidden/>
+    <w:unhideWhenUsed/>
+    <w:rsid w:val="000A4333"/>
+    <w:rPr>
+      <w:sz w:val="16"/>
+      <w:szCs w:val="16"/>
+    </w:rPr>
+  </w:style>
+  <w:style w:type="paragraph" w:styleId="CommentText">
+    <w:name w:val="annotation text"/>
+    <w:basedOn w:val="Normal"/>
+    <w:link w:val="CommentTextChar"/>
+    <w:uiPriority w:val="99"/>
+    <w:semiHidden/>
+    <w:unhideWhenUsed/>
+    <w:rsid w:val="000A4333"/>
+    <w:pPr>
+      <w:spacing w:line="240" w:lineRule="auto"/>
+    </w:pPr>
+    <w:rPr>
+      <w:sz w:val="20"/>
+      <w:szCs w:val="20"/>
+    </w:rPr>
+  </w:style>
+  <w:style w:type="character" w:customStyle="1" w:styleId="CommentTextChar">
+    <w:name w:val="Comment Text Char"/>
+    <w:basedOn w:val="DefaultParagraphFont"/>
+    <w:link w:val="CommentText"/>
+    <w:uiPriority w:val="99"/>
+    <w:semiHidden/>
+    <w:rsid w:val="000A4333"/>
+    <w:rPr>
+      <w:sz w:val="20"/>
+      <w:szCs w:val="20"/>
+      <w:lang w:val="en-US"/>
+    </w:rPr>
+  </w:style>
+  <w:style w:type="paragraph" w:styleId="CommentSubject">
+    <w:name w:val="annotation subject"/>
+    <w:basedOn w:val="CommentText"/>
+    <w:next w:val="CommentText"/>
+    <w:link w:val="CommentSubjectChar"/>
+    <w:uiPriority w:val="99"/>
+    <w:semiHidden/>
+    <w:unhideWhenUsed/>
+    <w:rsid w:val="000A4333"/>
+    <w:rPr>
+      <w:b/>
+      <w:bCs/>
+    </w:rPr>
+  </w:style>
+  <w:style w:type="character" w:customStyle="1" w:styleId="CommentSubjectChar">
+    <w:name w:val="Comment Subject Char"/>
+    <w:basedOn w:val="CommentTextChar"/>
+    <w:link w:val="CommentSubject"/>
+    <w:uiPriority w:val="99"/>
+    <w:semiHidden/>
+    <w:rsid w:val="000A4333"/>
+    <w:rPr>
+      <w:b/>
+      <w:bCs/>
+      <w:sz w:val="20"/>
+      <w:szCs w:val="20"/>
+      <w:lang w:val="en-US"/>
+    </w:rPr>
+  </w:style>
 </w:styles>
 </file>
 

</xml_diff>